<commit_message>
add reference guide and slides
</commit_message>
<xml_diff>
--- a/Visual Studio and ReSharper Shortcuts Reference Guide.docx
+++ b/Visual Studio and ReSharper Shortcuts Reference Guide.docx
@@ -18,14 +18,139 @@
       </w:r>
     </w:p>
     <w:p>
-      <w:r>
-        <w:t>How to get to edit Visual Studio Shortcuts</w:t>
-      </w:r>
-      <w:r>
-        <w:t>:</w:t>
+      <w:pPr>
+        <w:rPr>
+          <w:b/>
+        </w:rPr>
+      </w:pPr>
+      <w:r>
+        <w:rPr>
+          <w:b/>
+        </w:rPr>
+        <w:t>How to get to edit Visual Studio Shortcuts:</w:t>
+      </w:r>
+    </w:p>
+    <w:p>
+      <w:pPr>
+        <w:pStyle w:val="ListParagraph"/>
+        <w:numPr>
+          <w:ilvl w:val="0"/>
+          <w:numId w:val="1"/>
+        </w:numPr>
+      </w:pPr>
+      <w:r>
+        <w:t>Click on Tools &gt; Options</w:t>
+      </w:r>
+    </w:p>
+    <w:p>
+      <w:pPr>
+        <w:ind w:firstLine="360"/>
+      </w:pPr>
+      <w:r>
+        <w:rPr>
+          <w:noProof/>
+        </w:rPr>
+        <w:drawing>
+          <wp:inline distT="0" distB="0" distL="0" distR="0" wp14:anchorId="266D8242" wp14:editId="523323F9">
+            <wp:extent cx="2415654" cy="2455174"/>
+            <wp:effectExtent l="0" t="0" r="3810" b="2540"/>
+            <wp:docPr id="1" name="Picture 1"/>
+            <wp:cNvGraphicFramePr>
+              <a:graphicFrameLocks xmlns:a="http://schemas.openxmlformats.org/drawingml/2006/main" noChangeAspect="1"/>
+            </wp:cNvGraphicFramePr>
+            <a:graphic xmlns:a="http://schemas.openxmlformats.org/drawingml/2006/main">
+              <a:graphicData uri="http://schemas.openxmlformats.org/drawingml/2006/picture">
+                <pic:pic xmlns:pic="http://schemas.openxmlformats.org/drawingml/2006/picture">
+                  <pic:nvPicPr>
+                    <pic:cNvPr id="1" name=""/>
+                    <pic:cNvPicPr/>
+                  </pic:nvPicPr>
+                  <pic:blipFill>
+                    <a:blip r:embed="rId7"/>
+                    <a:stretch>
+                      <a:fillRect/>
+                    </a:stretch>
+                  </pic:blipFill>
+                  <pic:spPr>
+                    <a:xfrm>
+                      <a:off x="0" y="0"/>
+                      <a:ext cx="2421476" cy="2461092"/>
+                    </a:xfrm>
+                    <a:prstGeom prst="rect">
+                      <a:avLst/>
+                    </a:prstGeom>
+                  </pic:spPr>
+                </pic:pic>
+              </a:graphicData>
+            </a:graphic>
+          </wp:inline>
+        </w:drawing>
       </w:r>
     </w:p>
     <w:p/>
+    <w:p>
+      <w:pPr>
+        <w:pStyle w:val="ListParagraph"/>
+        <w:numPr>
+          <w:ilvl w:val="0"/>
+          <w:numId w:val="1"/>
+        </w:numPr>
+      </w:pPr>
+      <w:r>
+        <w:t xml:space="preserve">Under Environment, go to Keyboard. The highlighted section “Show commands containing:” corresponds to the “VS Mapping column” in the table that you will see next. If you press shortcut keys, you can assign a new shortcut to whichever command is selected. You can type in the shortcut keys to find out if it is used by anything currently by checking the box below that is greyed out in the screenshot that reads “Shortcut currently used by”, for ex. if you need to find the name of a shortcut you </w:t>
+      </w:r>
+      <w:r>
+        <w:t>use,</w:t>
+      </w:r>
+      <w:r>
+        <w:t xml:space="preserve"> and you are not sure what it is called. </w:t>
+      </w:r>
+    </w:p>
+    <w:p>
+      <w:pPr>
+        <w:ind w:firstLine="360"/>
+      </w:pPr>
+      <w:r>
+        <w:rPr>
+          <w:noProof/>
+        </w:rPr>
+        <w:drawing>
+          <wp:inline distT="0" distB="0" distL="0" distR="0" wp14:anchorId="42BD5588" wp14:editId="4038F52F">
+            <wp:extent cx="5345723" cy="3118339"/>
+            <wp:effectExtent l="0" t="0" r="7620" b="6350"/>
+            <wp:docPr id="2" name="Picture 2"/>
+            <wp:cNvGraphicFramePr>
+              <a:graphicFrameLocks xmlns:a="http://schemas.openxmlformats.org/drawingml/2006/main" noChangeAspect="1"/>
+            </wp:cNvGraphicFramePr>
+            <a:graphic xmlns:a="http://schemas.openxmlformats.org/drawingml/2006/main">
+              <a:graphicData uri="http://schemas.openxmlformats.org/drawingml/2006/picture">
+                <pic:pic xmlns:pic="http://schemas.openxmlformats.org/drawingml/2006/picture">
+                  <pic:nvPicPr>
+                    <pic:cNvPr id="1" name=""/>
+                    <pic:cNvPicPr/>
+                  </pic:nvPicPr>
+                  <pic:blipFill>
+                    <a:blip r:embed="rId8"/>
+                    <a:stretch>
+                      <a:fillRect/>
+                    </a:stretch>
+                  </pic:blipFill>
+                  <pic:spPr>
+                    <a:xfrm>
+                      <a:off x="0" y="0"/>
+                      <a:ext cx="5356003" cy="3124336"/>
+                    </a:xfrm>
+                    <a:prstGeom prst="rect">
+                      <a:avLst/>
+                    </a:prstGeom>
+                  </pic:spPr>
+                </pic:pic>
+              </a:graphicData>
+            </a:graphic>
+          </wp:inline>
+        </w:drawing>
+      </w:r>
+    </w:p>
     <w:tbl>
       <w:tblPr>
         <w:tblStyle w:val="TableGrid"/>
@@ -33,15 +158,16 @@
         <w:tblLook w:val="04A0" w:firstRow="1" w:lastRow="0" w:firstColumn="1" w:lastColumn="0" w:noHBand="0" w:noVBand="1"/>
       </w:tblPr>
       <w:tblGrid>
-        <w:gridCol w:w="2179"/>
+        <w:gridCol w:w="1738"/>
         <w:gridCol w:w="2705"/>
-        <w:gridCol w:w="2256"/>
-        <w:gridCol w:w="2210"/>
+        <w:gridCol w:w="2305"/>
+        <w:gridCol w:w="1707"/>
+        <w:gridCol w:w="895"/>
       </w:tblGrid>
       <w:tr>
         <w:tc>
           <w:tcPr>
-            <w:tcW w:w="2179" w:type="dxa"/>
+            <w:tcW w:w="1738" w:type="dxa"/>
           </w:tcPr>
           <w:p>
             <w:pPr>
@@ -53,6 +179,7 @@
               <w:rPr>
                 <w:b/>
               </w:rPr>
+              <w:lastRenderedPageBreak/>
               <w:t>Action</w:t>
             </w:r>
           </w:p>
@@ -77,7 +204,7 @@
         </w:tc>
         <w:tc>
           <w:tcPr>
-            <w:tcW w:w="2256" w:type="dxa"/>
+            <w:tcW w:w="2305" w:type="dxa"/>
           </w:tcPr>
           <w:p>
             <w:pPr>
@@ -95,7 +222,7 @@
         </w:tc>
         <w:tc>
           <w:tcPr>
-            <w:tcW w:w="2210" w:type="dxa"/>
+            <w:tcW w:w="1707" w:type="dxa"/>
           </w:tcPr>
           <w:p>
             <w:pPr>
@@ -111,15 +238,41 @@
             </w:r>
           </w:p>
         </w:tc>
+        <w:tc>
+          <w:tcPr>
+            <w:tcW w:w="895" w:type="dxa"/>
+          </w:tcPr>
+          <w:p>
+            <w:pPr>
+              <w:rPr>
+                <w:b/>
+              </w:rPr>
+            </w:pPr>
+            <w:r>
+              <w:rPr>
+                <w:b/>
+              </w:rPr>
+              <w:t>Default</w:t>
+            </w:r>
+          </w:p>
+        </w:tc>
       </w:tr>
       <w:tr>
         <w:tc>
           <w:tcPr>
-            <w:tcW w:w="2179" w:type="dxa"/>
-          </w:tcPr>
-          <w:p>
-            <w:r>
-              <w:t>Add a new class</w:t>
+            <w:tcW w:w="1738" w:type="dxa"/>
+          </w:tcPr>
+          <w:p>
+            <w:pPr>
+              <w:rPr>
+                <w:b/>
+              </w:rPr>
+            </w:pPr>
+            <w:r>
+              <w:rPr>
+                <w:b/>
+              </w:rPr>
+              <w:t>Project / Files / References</w:t>
             </w:r>
           </w:p>
         </w:tc>
@@ -127,57 +280,35 @@
           <w:tcPr>
             <w:tcW w:w="2705" w:type="dxa"/>
           </w:tcPr>
-          <w:p>
-            <w:proofErr w:type="spellStart"/>
-            <w:r>
-              <w:t>Project.AddClass</w:t>
-            </w:r>
-            <w:proofErr w:type="spellEnd"/>
-          </w:p>
-        </w:tc>
-        <w:tc>
-          <w:tcPr>
-            <w:tcW w:w="2256" w:type="dxa"/>
-          </w:tcPr>
-          <w:p>
-            <w:r>
-              <w:t>Ctrl + N, Ctrl + C</w:t>
-            </w:r>
-          </w:p>
-        </w:tc>
-        <w:tc>
-          <w:tcPr>
-            <w:tcW w:w="2210" w:type="dxa"/>
-          </w:tcPr>
-          <w:p>
-            <w:r>
-              <w:t>“N for New and</w:t>
-            </w:r>
-            <w:r>
-              <w:t xml:space="preserve"> C</w:t>
-            </w:r>
-            <w:r>
-              <w:t xml:space="preserve"> for </w:t>
-            </w:r>
-            <w:r>
-              <w:t>Class</w:t>
-            </w:r>
-            <w:bookmarkStart w:id="0" w:name="_GoBack"/>
-            <w:bookmarkEnd w:id="0"/>
-            <w:r>
-              <w:t>”</w:t>
-            </w:r>
-          </w:p>
+          <w:p/>
+        </w:tc>
+        <w:tc>
+          <w:tcPr>
+            <w:tcW w:w="2305" w:type="dxa"/>
+          </w:tcPr>
+          <w:p/>
+        </w:tc>
+        <w:tc>
+          <w:tcPr>
+            <w:tcW w:w="1707" w:type="dxa"/>
+          </w:tcPr>
+          <w:p/>
+        </w:tc>
+        <w:tc>
+          <w:tcPr>
+            <w:tcW w:w="895" w:type="dxa"/>
+          </w:tcPr>
+          <w:p/>
         </w:tc>
       </w:tr>
       <w:tr>
         <w:tc>
           <w:tcPr>
-            <w:tcW w:w="2179" w:type="dxa"/>
-          </w:tcPr>
-          <w:p>
-            <w:r>
-              <w:t>Add New Project</w:t>
+            <w:tcW w:w="1738" w:type="dxa"/>
+          </w:tcPr>
+          <w:p>
+            <w:r>
+              <w:t>Add a new class</w:t>
             </w:r>
           </w:p>
         </w:tc>
@@ -188,36 +319,62 @@
           <w:p>
             <w:proofErr w:type="spellStart"/>
             <w:r>
-              <w:t>File.AddNewProject</w:t>
+              <w:t>Project.AddClass</w:t>
             </w:r>
             <w:proofErr w:type="spellEnd"/>
           </w:p>
         </w:tc>
         <w:tc>
           <w:tcPr>
-            <w:tcW w:w="2256" w:type="dxa"/>
-          </w:tcPr>
-          <w:p>
-            <w:r>
-              <w:t>Ctrl + N, Ctrl + P</w:t>
-            </w:r>
-          </w:p>
-        </w:tc>
-        <w:tc>
-          <w:tcPr>
-            <w:tcW w:w="2210" w:type="dxa"/>
-          </w:tcPr>
-          <w:p/>
+            <w:tcW w:w="2305" w:type="dxa"/>
+          </w:tcPr>
+          <w:p>
+            <w:r>
+              <w:t>Ctrl + N, Ctrl + C</w:t>
+            </w:r>
+          </w:p>
+        </w:tc>
+        <w:tc>
+          <w:tcPr>
+            <w:tcW w:w="1707" w:type="dxa"/>
+          </w:tcPr>
+          <w:p>
+            <w:r>
+              <w:t>N for New and C</w:t>
+            </w:r>
+            <w:r>
+              <w:t xml:space="preserve"> for </w:t>
+            </w:r>
+            <w:r>
+              <w:t>Class</w:t>
+            </w:r>
+          </w:p>
+        </w:tc>
+        <w:tc>
+          <w:tcPr>
+            <w:tcW w:w="895" w:type="dxa"/>
+          </w:tcPr>
+          <w:p>
+            <w:r>
+              <w:t>N</w:t>
+            </w:r>
+          </w:p>
         </w:tc>
       </w:tr>
       <w:tr>
         <w:tc>
           <w:tcPr>
-            <w:tcW w:w="2179" w:type="dxa"/>
-          </w:tcPr>
-          <w:p>
-            <w:r>
-              <w:t>Add Existing Project</w:t>
+            <w:tcW w:w="1738" w:type="dxa"/>
+          </w:tcPr>
+          <w:p>
+            <w:r>
+              <w:t xml:space="preserve">Add </w:t>
+            </w:r>
+            <w:r>
+              <w:t>n</w:t>
+            </w:r>
+            <w:r>
+              <w:t>ew Project</w:t>
             </w:r>
           </w:p>
         </w:tc>
@@ -225,29 +382,59 @@
           <w:tcPr>
             <w:tcW w:w="2705" w:type="dxa"/>
           </w:tcPr>
-          <w:p/>
-        </w:tc>
-        <w:tc>
-          <w:tcPr>
-            <w:tcW w:w="2256" w:type="dxa"/>
-          </w:tcPr>
-          <w:p/>
-        </w:tc>
-        <w:tc>
-          <w:tcPr>
-            <w:tcW w:w="2210" w:type="dxa"/>
-          </w:tcPr>
-          <w:p/>
+          <w:p>
+            <w:proofErr w:type="spellStart"/>
+            <w:r>
+              <w:t>File.AddNewProject</w:t>
+            </w:r>
+            <w:proofErr w:type="spellEnd"/>
+          </w:p>
+        </w:tc>
+        <w:tc>
+          <w:tcPr>
+            <w:tcW w:w="2305" w:type="dxa"/>
+          </w:tcPr>
+          <w:p>
+            <w:r>
+              <w:t>Ctrl + N, Ctrl + P</w:t>
+            </w:r>
+          </w:p>
+        </w:tc>
+        <w:tc>
+          <w:tcPr>
+            <w:tcW w:w="1707" w:type="dxa"/>
+          </w:tcPr>
+          <w:p>
+            <w:r>
+              <w:t>N for New and P for Project</w:t>
+            </w:r>
+          </w:p>
+        </w:tc>
+        <w:tc>
+          <w:tcPr>
+            <w:tcW w:w="895" w:type="dxa"/>
+          </w:tcPr>
+          <w:p>
+            <w:r>
+              <w:t>N</w:t>
+            </w:r>
+          </w:p>
         </w:tc>
       </w:tr>
       <w:tr>
         <w:tc>
           <w:tcPr>
-            <w:tcW w:w="2179" w:type="dxa"/>
-          </w:tcPr>
-          <w:p>
-            <w:r>
-              <w:t>Show all files in Solution Explorer</w:t>
+            <w:tcW w:w="1738" w:type="dxa"/>
+          </w:tcPr>
+          <w:p>
+            <w:r>
+              <w:t xml:space="preserve">Add </w:t>
+            </w:r>
+            <w:r>
+              <w:t>e</w:t>
+            </w:r>
+            <w:r>
+              <w:t>xisting Project</w:t>
             </w:r>
           </w:p>
         </w:tc>
@@ -255,29 +442,53 @@
           <w:tcPr>
             <w:tcW w:w="2705" w:type="dxa"/>
           </w:tcPr>
-          <w:p/>
-        </w:tc>
-        <w:tc>
-          <w:tcPr>
-            <w:tcW w:w="2256" w:type="dxa"/>
-          </w:tcPr>
-          <w:p/>
-        </w:tc>
-        <w:tc>
-          <w:tcPr>
-            <w:tcW w:w="2210" w:type="dxa"/>
-          </w:tcPr>
-          <w:p/>
+          <w:p>
+            <w:proofErr w:type="spellStart"/>
+            <w:r>
+              <w:t>File.AddExistingProject</w:t>
+            </w:r>
+            <w:proofErr w:type="spellEnd"/>
+          </w:p>
+        </w:tc>
+        <w:tc>
+          <w:tcPr>
+            <w:tcW w:w="2305" w:type="dxa"/>
+          </w:tcPr>
+          <w:p>
+            <w:r>
+              <w:t>Ctrl + N, Ctrl + E</w:t>
+            </w:r>
+          </w:p>
+        </w:tc>
+        <w:tc>
+          <w:tcPr>
+            <w:tcW w:w="1707" w:type="dxa"/>
+          </w:tcPr>
+          <w:p>
+            <w:r>
+              <w:t>N for New and E for Existing</w:t>
+            </w:r>
+          </w:p>
+        </w:tc>
+        <w:tc>
+          <w:tcPr>
+            <w:tcW w:w="895" w:type="dxa"/>
+          </w:tcPr>
+          <w:p>
+            <w:r>
+              <w:t>N</w:t>
+            </w:r>
+          </w:p>
         </w:tc>
       </w:tr>
       <w:tr>
         <w:tc>
           <w:tcPr>
-            <w:tcW w:w="2179" w:type="dxa"/>
-          </w:tcPr>
-          <w:p>
-            <w:r>
-              <w:t>Collapse all in Solution Explorer</w:t>
+            <w:tcW w:w="1738" w:type="dxa"/>
+          </w:tcPr>
+          <w:p>
+            <w:r>
+              <w:t>Set current project as startup</w:t>
             </w:r>
           </w:p>
         </w:tc>
@@ -285,29 +496,53 @@
           <w:tcPr>
             <w:tcW w:w="2705" w:type="dxa"/>
           </w:tcPr>
-          <w:p/>
-        </w:tc>
-        <w:tc>
-          <w:tcPr>
-            <w:tcW w:w="2256" w:type="dxa"/>
-          </w:tcPr>
-          <w:p/>
-        </w:tc>
-        <w:tc>
-          <w:tcPr>
-            <w:tcW w:w="2210" w:type="dxa"/>
-          </w:tcPr>
-          <w:p/>
+          <w:p>
+            <w:proofErr w:type="spellStart"/>
+            <w:r>
+              <w:t>Project.SetasStartUpProject</w:t>
+            </w:r>
+            <w:proofErr w:type="spellEnd"/>
+          </w:p>
+        </w:tc>
+        <w:tc>
+          <w:tcPr>
+            <w:tcW w:w="2305" w:type="dxa"/>
+          </w:tcPr>
+          <w:p>
+            <w:r>
+              <w:t>Ctrl + S, Ctrl + P</w:t>
+            </w:r>
+          </w:p>
+        </w:tc>
+        <w:tc>
+          <w:tcPr>
+            <w:tcW w:w="1707" w:type="dxa"/>
+          </w:tcPr>
+          <w:p>
+            <w:r>
+              <w:t>S Set as Startup and P and Project</w:t>
+            </w:r>
+          </w:p>
+        </w:tc>
+        <w:tc>
+          <w:tcPr>
+            <w:tcW w:w="895" w:type="dxa"/>
+          </w:tcPr>
+          <w:p>
+            <w:r>
+              <w:t>N</w:t>
+            </w:r>
+          </w:p>
         </w:tc>
       </w:tr>
       <w:tr>
         <w:tc>
           <w:tcPr>
-            <w:tcW w:w="2179" w:type="dxa"/>
-          </w:tcPr>
-          <w:p>
-            <w:r>
-              <w:t>Set current project as startup</w:t>
+            <w:tcW w:w="1738" w:type="dxa"/>
+          </w:tcPr>
+          <w:p>
+            <w:r>
+              <w:t>Add Reference to selected project</w:t>
             </w:r>
           </w:p>
         </w:tc>
@@ -318,28 +553,38 @@
           <w:p>
             <w:proofErr w:type="spellStart"/>
             <w:r>
-              <w:t>Project.SetasStartUpProject</w:t>
+              <w:t>Project.AddReference</w:t>
             </w:r>
             <w:proofErr w:type="spellEnd"/>
           </w:p>
         </w:tc>
         <w:tc>
           <w:tcPr>
-            <w:tcW w:w="2256" w:type="dxa"/>
-          </w:tcPr>
-          <w:p>
-            <w:r>
-              <w:t>Ctrl + P, Ctrl + S</w:t>
-            </w:r>
-          </w:p>
-        </w:tc>
-        <w:tc>
-          <w:tcPr>
-            <w:tcW w:w="2210" w:type="dxa"/>
-          </w:tcPr>
-          <w:p>
-            <w:r>
-              <w:t>“P” Project, “S” Set as Startup</w:t>
+            <w:tcW w:w="2305" w:type="dxa"/>
+          </w:tcPr>
+          <w:p>
+            <w:r>
+              <w:t>Ctrl + A, Ctrl + R</w:t>
+            </w:r>
+          </w:p>
+        </w:tc>
+        <w:tc>
+          <w:tcPr>
+            <w:tcW w:w="1707" w:type="dxa"/>
+          </w:tcPr>
+          <w:p>
+            <w:r>
+              <w:t>A for Add and R for Reference</w:t>
+            </w:r>
+          </w:p>
+        </w:tc>
+        <w:tc>
+          <w:tcPr>
+            <w:tcW w:w="895" w:type="dxa"/>
+          </w:tcPr>
+          <w:p>
+            <w:r>
+              <w:t>N</w:t>
             </w:r>
           </w:p>
         </w:tc>
@@ -347,11 +592,19 @@
       <w:tr>
         <w:tc>
           <w:tcPr>
-            <w:tcW w:w="2179" w:type="dxa"/>
-          </w:tcPr>
-          <w:p>
-            <w:r>
-              <w:t>Add Reference to selected project</w:t>
+            <w:tcW w:w="1738" w:type="dxa"/>
+          </w:tcPr>
+          <w:p>
+            <w:pPr>
+              <w:rPr>
+                <w:b/>
+              </w:rPr>
+            </w:pPr>
+            <w:r>
+              <w:rPr>
+                <w:b/>
+              </w:rPr>
+              <w:t>Code Related</w:t>
             </w:r>
           </w:p>
         </w:tc>
@@ -363,13 +616,19 @@
         </w:tc>
         <w:tc>
           <w:tcPr>
-            <w:tcW w:w="2256" w:type="dxa"/>
+            <w:tcW w:w="2305" w:type="dxa"/>
           </w:tcPr>
           <w:p/>
         </w:tc>
         <w:tc>
           <w:tcPr>
-            <w:tcW w:w="2210" w:type="dxa"/>
+            <w:tcW w:w="1707" w:type="dxa"/>
+          </w:tcPr>
+          <w:p/>
+        </w:tc>
+        <w:tc>
+          <w:tcPr>
+            <w:tcW w:w="895" w:type="dxa"/>
           </w:tcPr>
           <w:p/>
         </w:tc>
@@ -377,11 +636,11 @@
       <w:tr>
         <w:tc>
           <w:tcPr>
-            <w:tcW w:w="2179" w:type="dxa"/>
-          </w:tcPr>
-          <w:p>
-            <w:r>
-              <w:t>Back to previous page</w:t>
+            <w:tcW w:w="1738" w:type="dxa"/>
+          </w:tcPr>
+          <w:p>
+            <w:r>
+              <w:t>Comment out code</w:t>
             </w:r>
           </w:p>
         </w:tc>
@@ -392,36 +651,49 @@
           <w:p>
             <w:proofErr w:type="spellStart"/>
             <w:r>
-              <w:t>View.NavigateBackward</w:t>
+              <w:t>Edit.</w:t>
+            </w:r>
+            <w:r>
+              <w:t>CommentSelection</w:t>
             </w:r>
             <w:proofErr w:type="spellEnd"/>
           </w:p>
         </w:tc>
         <w:tc>
           <w:tcPr>
-            <w:tcW w:w="2256" w:type="dxa"/>
-          </w:tcPr>
-          <w:p>
-            <w:r>
-              <w:t>Ctrl + -</w:t>
-            </w:r>
-          </w:p>
-        </w:tc>
-        <w:tc>
-          <w:tcPr>
-            <w:tcW w:w="2210" w:type="dxa"/>
+            <w:tcW w:w="2305" w:type="dxa"/>
+          </w:tcPr>
+          <w:p>
+            <w:r>
+              <w:t>Ctrl + K, Ctrl + C</w:t>
+            </w:r>
+          </w:p>
+        </w:tc>
+        <w:tc>
+          <w:tcPr>
+            <w:tcW w:w="1707" w:type="dxa"/>
           </w:tcPr>
           <w:p/>
+        </w:tc>
+        <w:tc>
+          <w:tcPr>
+            <w:tcW w:w="895" w:type="dxa"/>
+          </w:tcPr>
+          <w:p>
+            <w:r>
+              <w:t>Y</w:t>
+            </w:r>
+          </w:p>
         </w:tc>
       </w:tr>
       <w:tr>
         <w:tc>
           <w:tcPr>
-            <w:tcW w:w="2179" w:type="dxa"/>
-          </w:tcPr>
-          <w:p>
-            <w:r>
-              <w:t>Forward page</w:t>
+            <w:tcW w:w="1738" w:type="dxa"/>
+          </w:tcPr>
+          <w:p>
+            <w:r>
+              <w:t>Comment in code</w:t>
             </w:r>
           </w:p>
         </w:tc>
@@ -432,88 +704,151 @@
           <w:p>
             <w:proofErr w:type="spellStart"/>
             <w:r>
-              <w:t>View.NavigateForward</w:t>
+              <w:t>Edit.UncommentSelection</w:t>
             </w:r>
             <w:proofErr w:type="spellEnd"/>
           </w:p>
         </w:tc>
         <w:tc>
           <w:tcPr>
-            <w:tcW w:w="2256" w:type="dxa"/>
-          </w:tcPr>
-          <w:p>
-            <w:r>
-              <w:t>Ctrl + Shift + -</w:t>
-            </w:r>
-          </w:p>
-        </w:tc>
-        <w:tc>
-          <w:tcPr>
-            <w:tcW w:w="2210" w:type="dxa"/>
+            <w:tcW w:w="2305" w:type="dxa"/>
+          </w:tcPr>
+          <w:p>
+            <w:r>
+              <w:t>Ctrl + K, Ctrl + U</w:t>
+            </w:r>
+          </w:p>
+        </w:tc>
+        <w:tc>
+          <w:tcPr>
+            <w:tcW w:w="1707" w:type="dxa"/>
           </w:tcPr>
           <w:p/>
+        </w:tc>
+        <w:tc>
+          <w:tcPr>
+            <w:tcW w:w="895" w:type="dxa"/>
+          </w:tcPr>
+          <w:p>
+            <w:r>
+              <w:t>Y</w:t>
+            </w:r>
+          </w:p>
         </w:tc>
       </w:tr>
       <w:tr>
         <w:tc>
           <w:tcPr>
-            <w:tcW w:w="2179" w:type="dxa"/>
+            <w:tcW w:w="1738" w:type="dxa"/>
+          </w:tcPr>
+          <w:p>
+            <w:r>
+              <w:t>Collapse all code</w:t>
+            </w:r>
+          </w:p>
+        </w:tc>
+        <w:tc>
+          <w:tcPr>
+            <w:tcW w:w="2705" w:type="dxa"/>
+          </w:tcPr>
+          <w:p>
+            <w:proofErr w:type="spellStart"/>
+            <w:r>
+              <w:t>Edit.CollapsetoDefinitions</w:t>
+            </w:r>
+            <w:proofErr w:type="spellEnd"/>
+          </w:p>
+        </w:tc>
+        <w:tc>
+          <w:tcPr>
+            <w:tcW w:w="2305" w:type="dxa"/>
+          </w:tcPr>
+          <w:p>
+            <w:r>
+              <w:t>Ctrl + M, Ctrl + O</w:t>
+            </w:r>
+          </w:p>
+        </w:tc>
+        <w:tc>
+          <w:tcPr>
+            <w:tcW w:w="1707" w:type="dxa"/>
           </w:tcPr>
           <w:p/>
         </w:tc>
         <w:tc>
           <w:tcPr>
-            <w:tcW w:w="2705" w:type="dxa"/>
-          </w:tcPr>
-          <w:p/>
-        </w:tc>
-        <w:tc>
-          <w:tcPr>
-            <w:tcW w:w="2256" w:type="dxa"/>
-          </w:tcPr>
-          <w:p/>
-        </w:tc>
-        <w:tc>
-          <w:tcPr>
-            <w:tcW w:w="2210" w:type="dxa"/>
-          </w:tcPr>
-          <w:p/>
+            <w:tcW w:w="895" w:type="dxa"/>
+          </w:tcPr>
+          <w:p>
+            <w:r>
+              <w:t>Y</w:t>
+            </w:r>
+          </w:p>
         </w:tc>
       </w:tr>
       <w:tr>
         <w:tc>
           <w:tcPr>
-            <w:tcW w:w="2179" w:type="dxa"/>
+            <w:tcW w:w="1738" w:type="dxa"/>
+          </w:tcPr>
+          <w:p>
+            <w:proofErr w:type="spellStart"/>
+            <w:r>
+              <w:t>Uncollapse</w:t>
+            </w:r>
+            <w:proofErr w:type="spellEnd"/>
+            <w:r>
+              <w:t xml:space="preserve"> all code</w:t>
+            </w:r>
+          </w:p>
+        </w:tc>
+        <w:tc>
+          <w:tcPr>
+            <w:tcW w:w="2705" w:type="dxa"/>
+          </w:tcPr>
+          <w:p>
+            <w:proofErr w:type="spellStart"/>
+            <w:r>
+              <w:t>Edit.StopOutlining</w:t>
+            </w:r>
+            <w:proofErr w:type="spellEnd"/>
+          </w:p>
+        </w:tc>
+        <w:tc>
+          <w:tcPr>
+            <w:tcW w:w="2305" w:type="dxa"/>
+          </w:tcPr>
+          <w:p>
+            <w:r>
+              <w:t>Ctrl + M, Ctrl + P</w:t>
+            </w:r>
+          </w:p>
+        </w:tc>
+        <w:tc>
+          <w:tcPr>
+            <w:tcW w:w="1707" w:type="dxa"/>
           </w:tcPr>
           <w:p/>
         </w:tc>
         <w:tc>
           <w:tcPr>
-            <w:tcW w:w="2705" w:type="dxa"/>
-          </w:tcPr>
-          <w:p/>
-        </w:tc>
-        <w:tc>
-          <w:tcPr>
-            <w:tcW w:w="2256" w:type="dxa"/>
-          </w:tcPr>
-          <w:p/>
-        </w:tc>
-        <w:tc>
-          <w:tcPr>
-            <w:tcW w:w="2210" w:type="dxa"/>
-          </w:tcPr>
-          <w:p/>
+            <w:tcW w:w="895" w:type="dxa"/>
+          </w:tcPr>
+          <w:p>
+            <w:r>
+              <w:t>Y</w:t>
+            </w:r>
+          </w:p>
         </w:tc>
       </w:tr>
       <w:tr>
         <w:tc>
           <w:tcPr>
-            <w:tcW w:w="2179" w:type="dxa"/>
-          </w:tcPr>
-          <w:p>
-            <w:r>
-              <w:t>Comment out code</w:t>
+            <w:tcW w:w="1738" w:type="dxa"/>
+          </w:tcPr>
+          <w:p>
+            <w:r>
+              <w:t>Rename all</w:t>
             </w:r>
           </w:p>
         </w:tc>
@@ -521,29 +856,49 @@
           <w:tcPr>
             <w:tcW w:w="2705" w:type="dxa"/>
           </w:tcPr>
+          <w:p>
+            <w:proofErr w:type="spellStart"/>
+            <w:r>
+              <w:t>Refactor.Rename</w:t>
+            </w:r>
+            <w:proofErr w:type="spellEnd"/>
+          </w:p>
+        </w:tc>
+        <w:tc>
+          <w:tcPr>
+            <w:tcW w:w="2305" w:type="dxa"/>
+          </w:tcPr>
+          <w:p>
+            <w:r>
+              <w:t>Ctrl + R, Ctrl + R</w:t>
+            </w:r>
+          </w:p>
+        </w:tc>
+        <w:tc>
+          <w:tcPr>
+            <w:tcW w:w="1707" w:type="dxa"/>
+          </w:tcPr>
           <w:p/>
         </w:tc>
         <w:tc>
           <w:tcPr>
-            <w:tcW w:w="2256" w:type="dxa"/>
-          </w:tcPr>
-          <w:p/>
-        </w:tc>
-        <w:tc>
-          <w:tcPr>
-            <w:tcW w:w="2210" w:type="dxa"/>
-          </w:tcPr>
-          <w:p/>
+            <w:tcW w:w="895" w:type="dxa"/>
+          </w:tcPr>
+          <w:p>
+            <w:r>
+              <w:t>Y</w:t>
+            </w:r>
+          </w:p>
         </w:tc>
       </w:tr>
       <w:tr>
         <w:tc>
           <w:tcPr>
-            <w:tcW w:w="2179" w:type="dxa"/>
-          </w:tcPr>
-          <w:p>
-            <w:r>
-              <w:t>Comment in code</w:t>
+            <w:tcW w:w="1738" w:type="dxa"/>
+          </w:tcPr>
+          <w:p>
+            <w:r>
+              <w:t>Fix all code alignment on page</w:t>
             </w:r>
           </w:p>
         </w:tc>
@@ -551,29 +906,49 @@
           <w:tcPr>
             <w:tcW w:w="2705" w:type="dxa"/>
           </w:tcPr>
+          <w:p>
+            <w:proofErr w:type="spellStart"/>
+            <w:r>
+              <w:t>Edit.FormatDocument</w:t>
+            </w:r>
+            <w:proofErr w:type="spellEnd"/>
+          </w:p>
+        </w:tc>
+        <w:tc>
+          <w:tcPr>
+            <w:tcW w:w="2305" w:type="dxa"/>
+          </w:tcPr>
+          <w:p>
+            <w:r>
+              <w:t>Ctrl + K, Ctrl + D</w:t>
+            </w:r>
+          </w:p>
+        </w:tc>
+        <w:tc>
+          <w:tcPr>
+            <w:tcW w:w="1707" w:type="dxa"/>
+          </w:tcPr>
           <w:p/>
         </w:tc>
         <w:tc>
           <w:tcPr>
-            <w:tcW w:w="2256" w:type="dxa"/>
-          </w:tcPr>
-          <w:p/>
-        </w:tc>
-        <w:tc>
-          <w:tcPr>
-            <w:tcW w:w="2210" w:type="dxa"/>
-          </w:tcPr>
-          <w:p/>
+            <w:tcW w:w="895" w:type="dxa"/>
+          </w:tcPr>
+          <w:p>
+            <w:r>
+              <w:t>Y</w:t>
+            </w:r>
+          </w:p>
         </w:tc>
       </w:tr>
       <w:tr>
         <w:tc>
           <w:tcPr>
-            <w:tcW w:w="2179" w:type="dxa"/>
-          </w:tcPr>
-          <w:p>
-            <w:r>
-              <w:t>Collapse all code</w:t>
+            <w:tcW w:w="1738" w:type="dxa"/>
+          </w:tcPr>
+          <w:p>
+            <w:r>
+              <w:t>Commenting template</w:t>
             </w:r>
           </w:p>
         </w:tc>
@@ -585,30 +960,47 @@
         </w:tc>
         <w:tc>
           <w:tcPr>
-            <w:tcW w:w="2256" w:type="dxa"/>
+            <w:tcW w:w="2305" w:type="dxa"/>
+          </w:tcPr>
+          <w:p>
+            <w:r>
+              <w:t>/// the line above what you want to comment, then hit enter</w:t>
+            </w:r>
+          </w:p>
+        </w:tc>
+        <w:tc>
+          <w:tcPr>
+            <w:tcW w:w="1707" w:type="dxa"/>
           </w:tcPr>
           <w:p/>
         </w:tc>
         <w:tc>
           <w:tcPr>
-            <w:tcW w:w="2210" w:type="dxa"/>
-          </w:tcPr>
-          <w:p/>
+            <w:tcW w:w="895" w:type="dxa"/>
+          </w:tcPr>
+          <w:p>
+            <w:r>
+              <w:t>Y</w:t>
+            </w:r>
+          </w:p>
         </w:tc>
       </w:tr>
       <w:tr>
         <w:tc>
           <w:tcPr>
-            <w:tcW w:w="2179" w:type="dxa"/>
-          </w:tcPr>
-          <w:p>
-            <w:proofErr w:type="spellStart"/>
-            <w:r>
-              <w:t>Uncollapse</w:t>
-            </w:r>
-            <w:proofErr w:type="spellEnd"/>
-            <w:r>
-              <w:t xml:space="preserve"> all code</w:t>
+            <w:tcW w:w="1738" w:type="dxa"/>
+          </w:tcPr>
+          <w:p>
+            <w:pPr>
+              <w:rPr>
+                <w:b/>
+              </w:rPr>
+            </w:pPr>
+            <w:r>
+              <w:rPr>
+                <w:b/>
+              </w:rPr>
+              <w:t>Navigational</w:t>
             </w:r>
           </w:p>
         </w:tc>
@@ -620,13 +1012,19 @@
         </w:tc>
         <w:tc>
           <w:tcPr>
-            <w:tcW w:w="2256" w:type="dxa"/>
+            <w:tcW w:w="2305" w:type="dxa"/>
           </w:tcPr>
           <w:p/>
         </w:tc>
         <w:tc>
           <w:tcPr>
-            <w:tcW w:w="2210" w:type="dxa"/>
+            <w:tcW w:w="1707" w:type="dxa"/>
+          </w:tcPr>
+          <w:p/>
+        </w:tc>
+        <w:tc>
+          <w:tcPr>
+            <w:tcW w:w="895" w:type="dxa"/>
           </w:tcPr>
           <w:p/>
         </w:tc>
@@ -634,89 +1032,164 @@
       <w:tr>
         <w:tc>
           <w:tcPr>
-            <w:tcW w:w="2179" w:type="dxa"/>
+            <w:tcW w:w="1738" w:type="dxa"/>
+          </w:tcPr>
+          <w:p>
+            <w:r>
+              <w:t>Go to Declaration</w:t>
+            </w:r>
+          </w:p>
+        </w:tc>
+        <w:tc>
+          <w:tcPr>
+            <w:tcW w:w="2705" w:type="dxa"/>
+          </w:tcPr>
+          <w:p>
+            <w:proofErr w:type="spellStart"/>
+            <w:r>
+              <w:t>Edit.GoToDeclaration</w:t>
+            </w:r>
+            <w:proofErr w:type="spellEnd"/>
+          </w:p>
+        </w:tc>
+        <w:tc>
+          <w:tcPr>
+            <w:tcW w:w="2305" w:type="dxa"/>
+          </w:tcPr>
+          <w:p>
+            <w:r>
+              <w:t>F12</w:t>
+            </w:r>
+          </w:p>
+        </w:tc>
+        <w:tc>
+          <w:tcPr>
+            <w:tcW w:w="1707" w:type="dxa"/>
           </w:tcPr>
           <w:p/>
         </w:tc>
         <w:tc>
           <w:tcPr>
-            <w:tcW w:w="2705" w:type="dxa"/>
-          </w:tcPr>
-          <w:p/>
-        </w:tc>
-        <w:tc>
-          <w:tcPr>
-            <w:tcW w:w="2256" w:type="dxa"/>
-          </w:tcPr>
-          <w:p/>
-        </w:tc>
-        <w:tc>
-          <w:tcPr>
-            <w:tcW w:w="2210" w:type="dxa"/>
-          </w:tcPr>
-          <w:p/>
+            <w:tcW w:w="895" w:type="dxa"/>
+          </w:tcPr>
+          <w:p>
+            <w:r>
+              <w:t>Y</w:t>
+            </w:r>
+          </w:p>
         </w:tc>
       </w:tr>
       <w:tr>
         <w:tc>
           <w:tcPr>
-            <w:tcW w:w="2179" w:type="dxa"/>
+            <w:tcW w:w="1738" w:type="dxa"/>
+          </w:tcPr>
+          <w:p>
+            <w:r>
+              <w:t>Go to Implementation</w:t>
+            </w:r>
+          </w:p>
+        </w:tc>
+        <w:tc>
+          <w:tcPr>
+            <w:tcW w:w="2705" w:type="dxa"/>
+          </w:tcPr>
+          <w:p>
+            <w:proofErr w:type="spellStart"/>
+            <w:r>
+              <w:t>Edit.GoToImplementation</w:t>
+            </w:r>
+            <w:proofErr w:type="spellEnd"/>
+          </w:p>
+        </w:tc>
+        <w:tc>
+          <w:tcPr>
+            <w:tcW w:w="2305" w:type="dxa"/>
+          </w:tcPr>
+          <w:p>
+            <w:r>
+              <w:t>Ctrl + F12</w:t>
+            </w:r>
+          </w:p>
+        </w:tc>
+        <w:tc>
+          <w:tcPr>
+            <w:tcW w:w="1707" w:type="dxa"/>
           </w:tcPr>
           <w:p/>
         </w:tc>
         <w:tc>
           <w:tcPr>
-            <w:tcW w:w="2705" w:type="dxa"/>
-          </w:tcPr>
-          <w:p/>
-        </w:tc>
-        <w:tc>
-          <w:tcPr>
-            <w:tcW w:w="2256" w:type="dxa"/>
-          </w:tcPr>
-          <w:p/>
-        </w:tc>
-        <w:tc>
-          <w:tcPr>
-            <w:tcW w:w="2210" w:type="dxa"/>
-          </w:tcPr>
-          <w:p/>
+            <w:tcW w:w="895" w:type="dxa"/>
+          </w:tcPr>
+          <w:p>
+            <w:r>
+              <w:t>Y</w:t>
+            </w:r>
+          </w:p>
         </w:tc>
       </w:tr>
       <w:tr>
         <w:tc>
           <w:tcPr>
-            <w:tcW w:w="2179" w:type="dxa"/>
+            <w:tcW w:w="1738" w:type="dxa"/>
+          </w:tcPr>
+          <w:p>
+            <w:r>
+              <w:t>Navigate To</w:t>
+            </w:r>
+          </w:p>
+        </w:tc>
+        <w:tc>
+          <w:tcPr>
+            <w:tcW w:w="2705" w:type="dxa"/>
+          </w:tcPr>
+          <w:p>
+            <w:proofErr w:type="spellStart"/>
+            <w:r>
+              <w:t>ReSharper</w:t>
+            </w:r>
+            <w:proofErr w:type="spellEnd"/>
+            <w:r>
+              <w:t xml:space="preserve"> VS config default</w:t>
+            </w:r>
+          </w:p>
+        </w:tc>
+        <w:tc>
+          <w:tcPr>
+            <w:tcW w:w="2305" w:type="dxa"/>
+          </w:tcPr>
+          <w:p>
+            <w:r>
+              <w:t>Ctrl + T</w:t>
+            </w:r>
+          </w:p>
+        </w:tc>
+        <w:tc>
+          <w:tcPr>
+            <w:tcW w:w="1707" w:type="dxa"/>
           </w:tcPr>
           <w:p/>
         </w:tc>
         <w:tc>
           <w:tcPr>
-            <w:tcW w:w="2705" w:type="dxa"/>
-          </w:tcPr>
-          <w:p/>
-        </w:tc>
-        <w:tc>
-          <w:tcPr>
-            <w:tcW w:w="2256" w:type="dxa"/>
-          </w:tcPr>
-          <w:p/>
-        </w:tc>
-        <w:tc>
-          <w:tcPr>
-            <w:tcW w:w="2210" w:type="dxa"/>
-          </w:tcPr>
-          <w:p/>
+            <w:tcW w:w="895" w:type="dxa"/>
+          </w:tcPr>
+          <w:p>
+            <w:r>
+              <w:t>Y</w:t>
+            </w:r>
+          </w:p>
         </w:tc>
       </w:tr>
       <w:tr>
         <w:tc>
           <w:tcPr>
-            <w:tcW w:w="2179" w:type="dxa"/>
-          </w:tcPr>
-          <w:p>
-            <w:r>
-              <w:t>Go to Solution Explorer Window</w:t>
+            <w:tcW w:w="1738" w:type="dxa"/>
+          </w:tcPr>
+          <w:p>
+            <w:r>
+              <w:t>Go to Solution Explorer</w:t>
             </w:r>
           </w:p>
         </w:tc>
@@ -724,29 +1197,53 @@
           <w:tcPr>
             <w:tcW w:w="2705" w:type="dxa"/>
           </w:tcPr>
-          <w:p/>
-        </w:tc>
-        <w:tc>
-          <w:tcPr>
-            <w:tcW w:w="2256" w:type="dxa"/>
-          </w:tcPr>
-          <w:p/>
-        </w:tc>
-        <w:tc>
-          <w:tcPr>
-            <w:tcW w:w="2210" w:type="dxa"/>
-          </w:tcPr>
-          <w:p/>
+          <w:p>
+            <w:proofErr w:type="spellStart"/>
+            <w:r>
+              <w:t>View.SolutionExplorer</w:t>
+            </w:r>
+            <w:proofErr w:type="spellEnd"/>
+          </w:p>
+        </w:tc>
+        <w:tc>
+          <w:tcPr>
+            <w:tcW w:w="2305" w:type="dxa"/>
+          </w:tcPr>
+          <w:p>
+            <w:r>
+              <w:t>Ctrl + S, Ctrl + E</w:t>
+            </w:r>
+          </w:p>
+        </w:tc>
+        <w:tc>
+          <w:tcPr>
+            <w:tcW w:w="1707" w:type="dxa"/>
+          </w:tcPr>
+          <w:p>
+            <w:r>
+              <w:t>S for Solution and E for Explorer</w:t>
+            </w:r>
+          </w:p>
+        </w:tc>
+        <w:tc>
+          <w:tcPr>
+            <w:tcW w:w="895" w:type="dxa"/>
+          </w:tcPr>
+          <w:p>
+            <w:r>
+              <w:t>N</w:t>
+            </w:r>
+          </w:p>
         </w:tc>
       </w:tr>
       <w:tr>
         <w:tc>
           <w:tcPr>
-            <w:tcW w:w="2179" w:type="dxa"/>
-          </w:tcPr>
-          <w:p>
-            <w:r>
-              <w:t>Go to Test Explorer Window</w:t>
+            <w:tcW w:w="1738" w:type="dxa"/>
+          </w:tcPr>
+          <w:p>
+            <w:r>
+              <w:t>Go to Team Explorer</w:t>
             </w:r>
           </w:p>
         </w:tc>
@@ -754,29 +1251,53 @@
           <w:tcPr>
             <w:tcW w:w="2705" w:type="dxa"/>
           </w:tcPr>
-          <w:p/>
-        </w:tc>
-        <w:tc>
-          <w:tcPr>
-            <w:tcW w:w="2256" w:type="dxa"/>
-          </w:tcPr>
-          <w:p/>
-        </w:tc>
-        <w:tc>
-          <w:tcPr>
-            <w:tcW w:w="2210" w:type="dxa"/>
-          </w:tcPr>
-          <w:p/>
+          <w:p>
+            <w:proofErr w:type="spellStart"/>
+            <w:r>
+              <w:t>View.TfsTeamExplorer</w:t>
+            </w:r>
+            <w:proofErr w:type="spellEnd"/>
+          </w:p>
+        </w:tc>
+        <w:tc>
+          <w:tcPr>
+            <w:tcW w:w="2305" w:type="dxa"/>
+          </w:tcPr>
+          <w:p>
+            <w:r>
+              <w:t>Ctrl + T, Ctrl + E</w:t>
+            </w:r>
+          </w:p>
+        </w:tc>
+        <w:tc>
+          <w:tcPr>
+            <w:tcW w:w="1707" w:type="dxa"/>
+          </w:tcPr>
+          <w:p>
+            <w:r>
+              <w:t>T for Team and E for Explorer</w:t>
+            </w:r>
+          </w:p>
+        </w:tc>
+        <w:tc>
+          <w:tcPr>
+            <w:tcW w:w="895" w:type="dxa"/>
+          </w:tcPr>
+          <w:p>
+            <w:r>
+              <w:t>N</w:t>
+            </w:r>
+          </w:p>
         </w:tc>
       </w:tr>
       <w:tr>
         <w:tc>
           <w:tcPr>
-            <w:tcW w:w="2179" w:type="dxa"/>
-          </w:tcPr>
-          <w:p>
-            <w:r>
-              <w:t xml:space="preserve">Go to </w:t>
+            <w:tcW w:w="1738" w:type="dxa"/>
+          </w:tcPr>
+          <w:p>
+            <w:r>
+              <w:t>Go to Test Explorer</w:t>
             </w:r>
           </w:p>
         </w:tc>
@@ -784,108 +1305,455 @@
           <w:tcPr>
             <w:tcW w:w="2705" w:type="dxa"/>
           </w:tcPr>
-          <w:p/>
-        </w:tc>
-        <w:tc>
-          <w:tcPr>
-            <w:tcW w:w="2256" w:type="dxa"/>
-          </w:tcPr>
-          <w:p/>
-        </w:tc>
-        <w:tc>
-          <w:tcPr>
-            <w:tcW w:w="2210" w:type="dxa"/>
-          </w:tcPr>
-          <w:p/>
+          <w:p>
+            <w:proofErr w:type="spellStart"/>
+            <w:r>
+              <w:t>TestExplorer.Show</w:t>
+            </w:r>
+            <w:proofErr w:type="spellEnd"/>
+            <w:r>
+              <w:t>.</w:t>
+            </w:r>
+            <w:r>
+              <w:br/>
+            </w:r>
+            <w:proofErr w:type="spellStart"/>
+            <w:r>
+              <w:t>TestExplorer</w:t>
+            </w:r>
+            <w:proofErr w:type="spellEnd"/>
+          </w:p>
+        </w:tc>
+        <w:tc>
+          <w:tcPr>
+            <w:tcW w:w="2305" w:type="dxa"/>
+          </w:tcPr>
+          <w:p>
+            <w:r>
+              <w:t>Ctrl + U, Ctrl + T</w:t>
+            </w:r>
+          </w:p>
+        </w:tc>
+        <w:tc>
+          <w:tcPr>
+            <w:tcW w:w="1707" w:type="dxa"/>
+          </w:tcPr>
+          <w:p>
+            <w:r>
+              <w:t>U for Unit and T for Tests</w:t>
+            </w:r>
+          </w:p>
+        </w:tc>
+        <w:tc>
+          <w:tcPr>
+            <w:tcW w:w="895" w:type="dxa"/>
+          </w:tcPr>
+          <w:p>
+            <w:r>
+              <w:t>N</w:t>
+            </w:r>
+          </w:p>
         </w:tc>
       </w:tr>
       <w:tr>
         <w:tc>
           <w:tcPr>
-            <w:tcW w:w="2179" w:type="dxa"/>
+            <w:tcW w:w="1738" w:type="dxa"/>
+          </w:tcPr>
+          <w:p>
+            <w:r>
+              <w:t>p</w:t>
+            </w:r>
+            <w:r>
+              <w:t>revious page</w:t>
+            </w:r>
+          </w:p>
+        </w:tc>
+        <w:tc>
+          <w:tcPr>
+            <w:tcW w:w="2705" w:type="dxa"/>
+          </w:tcPr>
+          <w:p>
+            <w:proofErr w:type="spellStart"/>
+            <w:r>
+              <w:t>View.NavigateBackward</w:t>
+            </w:r>
+            <w:proofErr w:type="spellEnd"/>
+          </w:p>
+        </w:tc>
+        <w:tc>
+          <w:tcPr>
+            <w:tcW w:w="2305" w:type="dxa"/>
+          </w:tcPr>
+          <w:p>
+            <w:r>
+              <w:t>Ctrl + -</w:t>
+            </w:r>
+          </w:p>
+        </w:tc>
+        <w:tc>
+          <w:tcPr>
+            <w:tcW w:w="1707" w:type="dxa"/>
           </w:tcPr>
           <w:p/>
         </w:tc>
         <w:tc>
           <w:tcPr>
-            <w:tcW w:w="2705" w:type="dxa"/>
-          </w:tcPr>
-          <w:p/>
-        </w:tc>
-        <w:tc>
-          <w:tcPr>
-            <w:tcW w:w="2256" w:type="dxa"/>
-          </w:tcPr>
-          <w:p/>
-        </w:tc>
-        <w:tc>
-          <w:tcPr>
-            <w:tcW w:w="2210" w:type="dxa"/>
-          </w:tcPr>
-          <w:p/>
+            <w:tcW w:w="895" w:type="dxa"/>
+          </w:tcPr>
+          <w:p>
+            <w:r>
+              <w:t>Y</w:t>
+            </w:r>
+          </w:p>
         </w:tc>
       </w:tr>
       <w:tr>
         <w:tc>
           <w:tcPr>
-            <w:tcW w:w="2179" w:type="dxa"/>
+            <w:tcW w:w="1738" w:type="dxa"/>
+          </w:tcPr>
+          <w:p>
+            <w:r>
+              <w:t>Forward page</w:t>
+            </w:r>
+          </w:p>
+        </w:tc>
+        <w:tc>
+          <w:tcPr>
+            <w:tcW w:w="2705" w:type="dxa"/>
+          </w:tcPr>
+          <w:p>
+            <w:proofErr w:type="spellStart"/>
+            <w:r>
+              <w:t>View.NavigateForward</w:t>
+            </w:r>
+            <w:proofErr w:type="spellEnd"/>
+          </w:p>
+        </w:tc>
+        <w:tc>
+          <w:tcPr>
+            <w:tcW w:w="2305" w:type="dxa"/>
+          </w:tcPr>
+          <w:p>
+            <w:r>
+              <w:t>Ctrl + Shift + -</w:t>
+            </w:r>
+          </w:p>
+        </w:tc>
+        <w:tc>
+          <w:tcPr>
+            <w:tcW w:w="1707" w:type="dxa"/>
           </w:tcPr>
           <w:p/>
         </w:tc>
         <w:tc>
           <w:tcPr>
-            <w:tcW w:w="2705" w:type="dxa"/>
-          </w:tcPr>
-          <w:p/>
-        </w:tc>
-        <w:tc>
-          <w:tcPr>
-            <w:tcW w:w="2256" w:type="dxa"/>
-          </w:tcPr>
-          <w:p/>
-        </w:tc>
-        <w:tc>
-          <w:tcPr>
-            <w:tcW w:w="2210" w:type="dxa"/>
-          </w:tcPr>
-          <w:p/>
+            <w:tcW w:w="895" w:type="dxa"/>
+          </w:tcPr>
+          <w:p>
+            <w:r>
+              <w:t>Y</w:t>
+            </w:r>
+          </w:p>
         </w:tc>
       </w:tr>
     </w:tbl>
     <w:p/>
+    <w:p>
+      <w:pPr>
+        <w:rPr>
+          <w:b/>
+        </w:rPr>
+      </w:pPr>
+      <w:r>
+        <w:rPr>
+          <w:b/>
+        </w:rPr>
+        <w:lastRenderedPageBreak/>
+        <w:t>How to export Visual Studio Shortcuts</w:t>
+      </w:r>
+      <w:r>
+        <w:rPr>
+          <w:b/>
+        </w:rPr>
+        <w:t>:</w:t>
+      </w:r>
+    </w:p>
+    <w:p>
+      <w:pPr>
+        <w:pStyle w:val="ListParagraph"/>
+        <w:numPr>
+          <w:ilvl w:val="0"/>
+          <w:numId w:val="2"/>
+        </w:numPr>
+      </w:pPr>
+      <w:r>
+        <w:t>Click Tools &gt; Import and Export Settings ….</w:t>
+      </w:r>
+    </w:p>
+    <w:p>
+      <w:pPr>
+        <w:ind w:firstLine="360"/>
+      </w:pPr>
+      <w:r>
+        <w:rPr>
+          <w:noProof/>
+        </w:rPr>
+        <w:drawing>
+          <wp:inline distT="0" distB="0" distL="0" distR="0" wp14:anchorId="413DDA98" wp14:editId="2A605450">
+            <wp:extent cx="3252617" cy="3452884"/>
+            <wp:effectExtent l="0" t="0" r="5080" b="0"/>
+            <wp:docPr id="3" name="Picture 3"/>
+            <wp:cNvGraphicFramePr>
+              <a:graphicFrameLocks xmlns:a="http://schemas.openxmlformats.org/drawingml/2006/main" noChangeAspect="1"/>
+            </wp:cNvGraphicFramePr>
+            <a:graphic xmlns:a="http://schemas.openxmlformats.org/drawingml/2006/main">
+              <a:graphicData uri="http://schemas.openxmlformats.org/drawingml/2006/picture">
+                <pic:pic xmlns:pic="http://schemas.openxmlformats.org/drawingml/2006/picture">
+                  <pic:nvPicPr>
+                    <pic:cNvPr id="1" name=""/>
+                    <pic:cNvPicPr/>
+                  </pic:nvPicPr>
+                  <pic:blipFill>
+                    <a:blip r:embed="rId9"/>
+                    <a:stretch>
+                      <a:fillRect/>
+                    </a:stretch>
+                  </pic:blipFill>
+                  <pic:spPr>
+                    <a:xfrm>
+                      <a:off x="0" y="0"/>
+                      <a:ext cx="3257522" cy="3458091"/>
+                    </a:xfrm>
+                    <a:prstGeom prst="rect">
+                      <a:avLst/>
+                    </a:prstGeom>
+                  </pic:spPr>
+                </pic:pic>
+              </a:graphicData>
+            </a:graphic>
+          </wp:inline>
+        </w:drawing>
+      </w:r>
+    </w:p>
     <w:p/>
     <w:p>
-      <w:r>
-        <w:t>How to export Visual Studio Shortcuts</w:t>
-      </w:r>
-      <w:r>
+      <w:pPr>
+        <w:pStyle w:val="ListParagraph"/>
+        <w:numPr>
+          <w:ilvl w:val="0"/>
+          <w:numId w:val="2"/>
+        </w:numPr>
+      </w:pPr>
+      <w:r>
+        <w:t>On the popup, choose Export selected environment settings and hit Next &gt;</w:t>
+      </w:r>
+    </w:p>
+    <w:p>
+      <w:pPr>
+        <w:pStyle w:val="ListParagraph"/>
+        <w:numPr>
+          <w:ilvl w:val="0"/>
+          <w:numId w:val="2"/>
+        </w:numPr>
+      </w:pPr>
+      <w:r>
+        <w:t xml:space="preserve">To choose only the keyboard settings, UNCHECK all settings, then CHECK options (which will recheck the all settings box but not </w:t>
+      </w:r>
+      <w:proofErr w:type="gramStart"/>
+      <w:r>
+        <w:t>all of</w:t>
+      </w:r>
+      <w:proofErr w:type="gramEnd"/>
+      <w:r>
+        <w:t xml:space="preserve"> the boxes), CHECK environment, and CHECK keyboard. </w:t>
+      </w:r>
+    </w:p>
+    <w:p>
+      <w:pPr>
+        <w:ind w:firstLine="360"/>
+      </w:pPr>
+      <w:r>
+        <w:rPr>
+          <w:noProof/>
+        </w:rPr>
+        <w:drawing>
+          <wp:inline distT="0" distB="0" distL="0" distR="0">
+            <wp:extent cx="2504440" cy="1030605"/>
+            <wp:effectExtent l="0" t="0" r="0" b="0"/>
+            <wp:docPr id="4" name="Picture 4" descr="Import only customized keyboard shortcuts"/>
+            <wp:cNvGraphicFramePr>
+              <a:graphicFrameLocks xmlns:a="http://schemas.openxmlformats.org/drawingml/2006/main" noChangeAspect="1"/>
+            </wp:cNvGraphicFramePr>
+            <a:graphic xmlns:a="http://schemas.openxmlformats.org/drawingml/2006/main">
+              <a:graphicData uri="http://schemas.openxmlformats.org/drawingml/2006/picture">
+                <pic:pic xmlns:pic="http://schemas.openxmlformats.org/drawingml/2006/picture">
+                  <pic:nvPicPr>
+                    <pic:cNvPr id="0" name="Picture 1" descr="Import only customized keyboard shortcuts"/>
+                    <pic:cNvPicPr>
+                      <a:picLocks noChangeAspect="1" noChangeArrowheads="1"/>
+                    </pic:cNvPicPr>
+                  </pic:nvPicPr>
+                  <pic:blipFill>
+                    <a:blip r:embed="rId10">
+                      <a:extLst>
+                        <a:ext uri="{28A0092B-C50C-407E-A947-70E740481C1C}">
+                          <a14:useLocalDpi xmlns:a14="http://schemas.microsoft.com/office/drawing/2010/main" val="0"/>
+                        </a:ext>
+                      </a:extLst>
+                    </a:blip>
+                    <a:srcRect/>
+                    <a:stretch>
+                      <a:fillRect/>
+                    </a:stretch>
+                  </pic:blipFill>
+                  <pic:spPr bwMode="auto">
+                    <a:xfrm>
+                      <a:off x="0" y="0"/>
+                      <a:ext cx="2504440" cy="1030605"/>
+                    </a:xfrm>
+                    <a:prstGeom prst="rect">
+                      <a:avLst/>
+                    </a:prstGeom>
+                    <a:noFill/>
+                    <a:ln>
+                      <a:noFill/>
+                    </a:ln>
+                  </pic:spPr>
+                </pic:pic>
+              </a:graphicData>
+            </a:graphic>
+          </wp:inline>
+        </w:drawing>
+      </w:r>
+    </w:p>
+    <w:p/>
+    <w:p/>
+    <w:p>
+      <w:pPr>
+        <w:rPr>
+          <w:b/>
+        </w:rPr>
+      </w:pPr>
+      <w:r>
+        <w:rPr>
+          <w:b/>
+        </w:rPr>
+        <w:t>How to import Visual Studio Shortcuts</w:t>
+      </w:r>
+      <w:r>
+        <w:rPr>
+          <w:b/>
+        </w:rPr>
         <w:t>:</w:t>
       </w:r>
     </w:p>
     <w:p>
-      <w:r>
-        <w:t>*Export my settings and give out to worksho</w:t>
-      </w:r>
-      <w:r>
-        <w:t>p</w:t>
-      </w:r>
-    </w:p>
-    <w:p/>
-    <w:p>
-      <w:r>
-        <w:t>How to import Visual Studio Shortcuts</w:t>
-      </w:r>
-      <w:r>
-        <w:t>:</w:t>
-      </w:r>
-    </w:p>
-    <w:p/>
-    <w:p>
-      <w:r>
+      <w:pPr>
+        <w:pStyle w:val="ListParagraph"/>
+        <w:numPr>
+          <w:ilvl w:val="0"/>
+          <w:numId w:val="3"/>
+        </w:numPr>
+      </w:pPr>
+      <w:r>
+        <w:t xml:space="preserve">Go to the same menu from </w:t>
+      </w:r>
+      <w:r>
+        <w:t>Tools &gt; Import and Export Settings …</w:t>
+      </w:r>
+    </w:p>
+    <w:p>
+      <w:pPr>
+        <w:pStyle w:val="ListParagraph"/>
+        <w:numPr>
+          <w:ilvl w:val="0"/>
+          <w:numId w:val="3"/>
+        </w:numPr>
+      </w:pPr>
+      <w:r>
+        <w:t>Choose Import selected environment settings then hit Next &gt;</w:t>
+      </w:r>
+    </w:p>
+    <w:p>
+      <w:pPr>
+        <w:pStyle w:val="ListParagraph"/>
+        <w:numPr>
+          <w:ilvl w:val="0"/>
+          <w:numId w:val="3"/>
+        </w:numPr>
+      </w:pPr>
+      <w:r>
+        <w:t>Select if you just want certain settings or all the settings, for Keyboard go to the same mapping as the screenshot above in the previous set of instructions.</w:t>
+      </w:r>
+    </w:p>
+    <w:p>
+      <w:pPr>
+        <w:pStyle w:val="ListParagraph"/>
+        <w:numPr>
+          <w:ilvl w:val="0"/>
+          <w:numId w:val="3"/>
+        </w:numPr>
+      </w:pPr>
+      <w:r>
+        <w:t xml:space="preserve">Choose </w:t>
+      </w:r>
+      <w:proofErr w:type="spellStart"/>
+      <w:r>
+        <w:t>the.vssettings</w:t>
+      </w:r>
+      <w:proofErr w:type="spellEnd"/>
+      <w:r>
+        <w:t xml:space="preserve"> file you want to import and where you want it stored.</w:t>
+      </w:r>
+    </w:p>
+    <w:p>
+      <w:pPr>
+        <w:pStyle w:val="ListParagraph"/>
+        <w:numPr>
+          <w:ilvl w:val="0"/>
+          <w:numId w:val="3"/>
+        </w:numPr>
+      </w:pPr>
+      <w:r>
+        <w:t xml:space="preserve">Hit Finish </w:t>
+      </w:r>
+    </w:p>
+    <w:p>
+      <w:pPr>
+        <w:rPr>
+          <w:b/>
+        </w:rPr>
+      </w:pPr>
+      <w:r>
+        <w:rPr>
+          <w:b/>
+        </w:rPr>
+        <w:lastRenderedPageBreak/>
         <w:t>How to set new classes to be public by default:</w:t>
       </w:r>
     </w:p>
     <w:p>
+      <w:pPr>
+        <w:pStyle w:val="ListParagraph"/>
+        <w:numPr>
+          <w:ilvl w:val="0"/>
+          <w:numId w:val="4"/>
+        </w:numPr>
+      </w:pPr>
+      <w:r>
+        <w:t xml:space="preserve">Go to one of these locations, depending on which version of VS you own. </w:t>
+      </w:r>
+    </w:p>
+    <w:p>
+      <w:pPr>
+        <w:pStyle w:val="ListParagraph"/>
+        <w:numPr>
+          <w:ilvl w:val="0"/>
+          <w:numId w:val="5"/>
+        </w:numPr>
+      </w:pPr>
       <w:r>
         <w:t>VS2015: C:\Program Files (x</w:t>
       </w:r>
@@ -914,8 +1782,14 @@
         <w:t>\Code\1033\Class</w:t>
       </w:r>
     </w:p>
-    <w:p/>
-    <w:p>
+    <w:p>
+      <w:pPr>
+        <w:pStyle w:val="ListParagraph"/>
+        <w:numPr>
+          <w:ilvl w:val="0"/>
+          <w:numId w:val="5"/>
+        </w:numPr>
+      </w:pPr>
       <w:r>
         <w:t>VS2017(RC): C:\Program Files (x</w:t>
       </w:r>
@@ -928,10 +1802,24 @@
         <w:t>Microsoft Visual Studio\2017\Enterprise\Common7\IDE\ItemTemplates\CSharp\Code\1033\Class</w:t>
       </w:r>
     </w:p>
-    <w:p/>
-    <w:p>
-      <w:r>
-        <w:t>Commenting Framework: “///”</w:t>
+    <w:p>
+      <w:pPr>
+        <w:pStyle w:val="ListParagraph"/>
+        <w:numPr>
+          <w:ilvl w:val="0"/>
+          <w:numId w:val="4"/>
+        </w:numPr>
+      </w:pPr>
+      <w:r>
+        <w:t xml:space="preserve">Edit the template and add the public keyword before class.  Add any other changes you would like to a default class or its </w:t>
+      </w:r>
+      <w:proofErr w:type="spellStart"/>
+      <w:r>
+        <w:t>usings</w:t>
+      </w:r>
+      <w:proofErr w:type="spellEnd"/>
+      <w:r>
+        <w:t xml:space="preserve">. </w:t>
       </w:r>
     </w:p>
     <w:p/>
@@ -956,62 +1844,428 @@
           <w:sz w:val="40"/>
           <w:szCs w:val="40"/>
         </w:rPr>
-        <w:t xml:space="preserve"> Shortcuts </w:t>
-      </w:r>
-    </w:p>
-    <w:p>
-      <w:r>
-        <w:t xml:space="preserve">How to get to </w:t>
-      </w:r>
+        <w:t xml:space="preserve"> </w:t>
+      </w:r>
+      <w:r>
+        <w:rPr>
+          <w:sz w:val="40"/>
+          <w:szCs w:val="40"/>
+        </w:rPr>
+        <w:t>Configuration</w:t>
+      </w:r>
+      <w:r>
+        <w:rPr>
+          <w:sz w:val="40"/>
+          <w:szCs w:val="40"/>
+        </w:rPr>
+        <w:t xml:space="preserve"> </w:t>
+      </w:r>
+    </w:p>
+    <w:p>
       <w:proofErr w:type="spellStart"/>
       <w:r>
         <w:t>ReSharper</w:t>
       </w:r>
       <w:proofErr w:type="spellEnd"/>
       <w:r>
-        <w:t xml:space="preserve"> Shortcuts:</w:t>
-      </w:r>
-    </w:p>
-    <w:p>
-      <w:r>
-        <w:t xml:space="preserve">How to export </w:t>
-      </w:r>
+        <w:t xml:space="preserve"> feature set vs VS2017: </w:t>
+      </w:r>
+      <w:hyperlink r:id="rId11" w:history="1">
+        <w:r>
+          <w:rPr>
+            <w:rStyle w:val="Hyperlink"/>
+          </w:rPr>
+          <w:t>https://www.jetbrains.com/resharper/documentation/comparisonMatrix_R2017_2_vs2017.html</w:t>
+        </w:r>
+      </w:hyperlink>
+    </w:p>
+    <w:p/>
+    <w:p>
       <w:proofErr w:type="spellStart"/>
       <w:r>
         <w:t>ReSharper</w:t>
       </w:r>
       <w:proofErr w:type="spellEnd"/>
       <w:r>
+        <w:t xml:space="preserve"> generated code: </w:t>
+      </w:r>
+    </w:p>
+    <w:p/>
+    <w:p>
+      <w:proofErr w:type="spellStart"/>
+      <w:r>
+        <w:t>ReSharper</w:t>
+      </w:r>
+      <w:proofErr w:type="spellEnd"/>
+      <w:r>
+        <w:t xml:space="preserve"> Regex tool: If you put your cursor within the brackets, and hit Alt + Enter then choose Validate Regular Expression, you can test out sample data to your Regex. </w:t>
+      </w:r>
+      <w:bookmarkStart w:id="0" w:name="_GoBack"/>
+      <w:bookmarkEnd w:id="0"/>
+    </w:p>
+    <w:p>
+      <w:r>
         <w:t xml:space="preserve"> </w:t>
       </w:r>
       <w:r>
-        <w:t>Shortcuts</w:t>
+        <w:rPr>
+          <w:rFonts w:ascii="Consolas" w:hAnsi="Consolas" w:cs="Consolas"/>
+          <w:color w:val="2B91AF"/>
+          <w:sz w:val="19"/>
+          <w:szCs w:val="19"/>
+        </w:rPr>
+        <w:t>Regex</w:t>
+      </w:r>
+      <w:r>
+        <w:rPr>
+          <w:rFonts w:ascii="Consolas" w:hAnsi="Consolas" w:cs="Consolas"/>
+          <w:color w:val="000000"/>
+          <w:sz w:val="19"/>
+          <w:szCs w:val="19"/>
+        </w:rPr>
+        <w:t xml:space="preserve"> </w:t>
+      </w:r>
+      <w:proofErr w:type="spellStart"/>
+      <w:r>
+        <w:rPr>
+          <w:rFonts w:ascii="Consolas" w:hAnsi="Consolas" w:cs="Consolas"/>
+          <w:color w:val="000000"/>
+          <w:sz w:val="19"/>
+          <w:szCs w:val="19"/>
+        </w:rPr>
+        <w:t>reg</w:t>
+      </w:r>
+      <w:proofErr w:type="spellEnd"/>
+      <w:r>
+        <w:rPr>
+          <w:rFonts w:ascii="Consolas" w:hAnsi="Consolas" w:cs="Consolas"/>
+          <w:color w:val="000000"/>
+          <w:sz w:val="19"/>
+          <w:szCs w:val="19"/>
+        </w:rPr>
+        <w:t xml:space="preserve"> = </w:t>
+      </w:r>
+      <w:r>
+        <w:rPr>
+          <w:rFonts w:ascii="Consolas" w:hAnsi="Consolas" w:cs="Consolas"/>
+          <w:color w:val="0000FF"/>
+          <w:sz w:val="19"/>
+          <w:szCs w:val="19"/>
+        </w:rPr>
+        <w:t>new</w:t>
+      </w:r>
+      <w:r>
+        <w:rPr>
+          <w:rFonts w:ascii="Consolas" w:hAnsi="Consolas" w:cs="Consolas"/>
+          <w:color w:val="000000"/>
+          <w:sz w:val="19"/>
+          <w:szCs w:val="19"/>
+        </w:rPr>
+        <w:t xml:space="preserve"> </w:t>
+      </w:r>
+      <w:r>
+        <w:rPr>
+          <w:rFonts w:ascii="Consolas" w:hAnsi="Consolas" w:cs="Consolas"/>
+          <w:color w:val="2B91AF"/>
+          <w:sz w:val="19"/>
+          <w:szCs w:val="19"/>
+        </w:rPr>
+        <w:t>Regex</w:t>
+      </w:r>
+      <w:r>
+        <w:rPr>
+          <w:rFonts w:ascii="Consolas" w:hAnsi="Consolas" w:cs="Consolas"/>
+          <w:color w:val="000000"/>
+          <w:sz w:val="19"/>
+          <w:szCs w:val="19"/>
+        </w:rPr>
+        <w:t>(</w:t>
+      </w:r>
+      <w:r>
+        <w:rPr>
+          <w:rFonts w:ascii="Consolas" w:hAnsi="Consolas" w:cs="Consolas"/>
+          <w:color w:val="A31515"/>
+          <w:sz w:val="19"/>
+          <w:szCs w:val="19"/>
+        </w:rPr>
+        <w:t>"</w:t>
+      </w:r>
+      <w:r>
+        <w:rPr>
+          <w:rFonts w:ascii="Consolas" w:hAnsi="Consolas" w:cs="Consolas"/>
+          <w:color w:val="FFA500"/>
+          <w:sz w:val="19"/>
+          <w:szCs w:val="19"/>
+        </w:rPr>
+        <w:t>[</w:t>
+      </w:r>
+      <w:r>
+        <w:rPr>
+          <w:rFonts w:ascii="Consolas" w:hAnsi="Consolas" w:cs="Consolas"/>
+          <w:color w:val="A31515"/>
+          <w:sz w:val="19"/>
+          <w:szCs w:val="19"/>
+        </w:rPr>
+        <w:t>a</w:t>
+      </w:r>
+      <w:r>
+        <w:rPr>
+          <w:rFonts w:ascii="Consolas" w:hAnsi="Consolas" w:cs="Consolas"/>
+          <w:color w:val="FFA500"/>
+          <w:sz w:val="19"/>
+          <w:szCs w:val="19"/>
+        </w:rPr>
+        <w:t>-</w:t>
+      </w:r>
+      <w:r>
+        <w:rPr>
+          <w:rFonts w:ascii="Consolas" w:hAnsi="Consolas" w:cs="Consolas"/>
+          <w:color w:val="A31515"/>
+          <w:sz w:val="19"/>
+          <w:szCs w:val="19"/>
+        </w:rPr>
+        <w:t>z</w:t>
+      </w:r>
+      <w:r>
+        <w:rPr>
+          <w:rFonts w:ascii="Consolas" w:hAnsi="Consolas" w:cs="Consolas"/>
+          <w:color w:val="FFA500"/>
+          <w:sz w:val="19"/>
+          <w:szCs w:val="19"/>
+        </w:rPr>
+        <w:t>]</w:t>
+      </w:r>
+      <w:r>
+        <w:rPr>
+          <w:rFonts w:ascii="Consolas" w:hAnsi="Consolas" w:cs="Consolas"/>
+          <w:color w:val="A31515"/>
+          <w:sz w:val="19"/>
+          <w:szCs w:val="19"/>
+        </w:rPr>
+        <w:t>"</w:t>
+      </w:r>
+      <w:r>
+        <w:rPr>
+          <w:rFonts w:ascii="Consolas" w:hAnsi="Consolas" w:cs="Consolas"/>
+          <w:color w:val="000000"/>
+          <w:sz w:val="19"/>
+          <w:szCs w:val="19"/>
+        </w:rPr>
+        <w:t>);</w:t>
       </w:r>
     </w:p>
     <w:p/>
-    <w:p>
-      <w:r>
-        <w:t xml:space="preserve">How to import </w:t>
-      </w:r>
+    <w:p/>
+    <w:p>
+      <w:pPr>
+        <w:rPr>
+          <w:sz w:val="40"/>
+          <w:szCs w:val="40"/>
+        </w:rPr>
+      </w:pPr>
+      <w:r>
+        <w:rPr>
+          <w:sz w:val="40"/>
+          <w:szCs w:val="40"/>
+        </w:rPr>
+        <w:t xml:space="preserve">Code Commenting Tool: </w:t>
+      </w:r>
+    </w:p>
+    <w:p>
       <w:proofErr w:type="spellStart"/>
       <w:r>
+        <w:t>GhostDoc</w:t>
+      </w:r>
+      <w:proofErr w:type="spellEnd"/>
+      <w:r>
+        <w:t xml:space="preserve"> Community (free) for VS2017: </w:t>
+      </w:r>
+      <w:hyperlink r:id="rId12" w:history="1">
+        <w:r>
+          <w:rPr>
+            <w:rStyle w:val="Hyperlink"/>
+          </w:rPr>
+          <w:t>https://marketplace.visualstudio.com/items?itemName=sergeb.GhostDoc</w:t>
+        </w:r>
+      </w:hyperlink>
+    </w:p>
+    <w:p>
+      <w:proofErr w:type="spellStart"/>
+      <w:r>
+        <w:t>GhostDoc</w:t>
+      </w:r>
+      <w:proofErr w:type="spellEnd"/>
+      <w:r>
+        <w:t xml:space="preserve"> Pro/Enterprise/Community for VS2015: </w:t>
+      </w:r>
+      <w:hyperlink r:id="rId13" w:history="1">
+        <w:r>
+          <w:rPr>
+            <w:rStyle w:val="Hyperlink"/>
+          </w:rPr>
+          <w:t>https://submain.com/download/ghostdoc/pro/</w:t>
+        </w:r>
+      </w:hyperlink>
+    </w:p>
+    <w:p>
+      <w:r>
+        <w:t xml:space="preserve">Cost of Pro/Enterprise editions: </w:t>
+      </w:r>
+      <w:hyperlink r:id="rId14" w:history="1">
+        <w:r>
+          <w:rPr>
+            <w:rStyle w:val="Hyperlink"/>
+          </w:rPr>
+          <w:t>https://submain.com/order.aspx</w:t>
+        </w:r>
+      </w:hyperlink>
+    </w:p>
+    <w:p>
+      <w:r>
+        <w:t xml:space="preserve">Features for </w:t>
+      </w:r>
+      <w:r>
+        <w:t xml:space="preserve">different editions: </w:t>
+      </w:r>
+      <w:hyperlink r:id="rId15" w:history="1">
+        <w:r>
+          <w:rPr>
+            <w:rStyle w:val="Hyperlink"/>
+          </w:rPr>
+          <w:t>https://submain.com/products/ghostdoc.aspx#features</w:t>
+        </w:r>
+      </w:hyperlink>
+    </w:p>
+    <w:p>
+      <w:r>
+        <w:t>*Note Pro/Enterprise come with free spell checking</w:t>
+      </w:r>
+      <w:r>
+        <w:t xml:space="preserve"> </w:t>
+      </w:r>
+      <w:r>
+        <w:rPr>
+          <mc:AlternateContent>
+            <mc:Choice Requires="w16se"/>
+            <mc:Fallback>
+              <w:rFonts w:ascii="Segoe UI Emoji" w:eastAsia="Segoe UI Emoji" w:hAnsi="Segoe UI Emoji" w:cs="Segoe UI Emoji"/>
+            </mc:Fallback>
+          </mc:AlternateContent>
+        </w:rPr>
+        <mc:AlternateContent>
+          <mc:Choice Requires="w16se">
+            <w16se:symEx w16se:font="Segoe UI Emoji" w16se:char="1F60A"/>
+          </mc:Choice>
+          <mc:Fallback>
+            <w:t>😊</w:t>
+          </mc:Fallback>
+        </mc:AlternateContent>
+      </w:r>
+    </w:p>
+    <w:p/>
+    <w:p>
+      <w:r>
+        <w:t>4-</w:t>
+      </w:r>
+      <w:r>
+        <w:t>minute kick</w:t>
+      </w:r>
+      <w:r>
+        <w:t>-</w:t>
+      </w:r>
+      <w:r>
+        <w:t xml:space="preserve">starter tutorial: </w:t>
+      </w:r>
+      <w:hyperlink r:id="rId16" w:history="1">
+        <w:r>
+          <w:rPr>
+            <w:rStyle w:val="Hyperlink"/>
+          </w:rPr>
+          <w:t>https://submain.com/ghostdoc/GettingStarted/</w:t>
+        </w:r>
+      </w:hyperlink>
+    </w:p>
+    <w:p/>
+    <w:p/>
+    <w:p>
+      <w:pPr>
+        <w:rPr>
+          <w:sz w:val="40"/>
+          <w:szCs w:val="40"/>
+        </w:rPr>
+      </w:pPr>
+      <w:r>
+        <w:rPr>
+          <w:sz w:val="40"/>
+          <w:szCs w:val="40"/>
+        </w:rPr>
+        <w:lastRenderedPageBreak/>
+        <w:t xml:space="preserve">Spelling Check Tool: </w:t>
+      </w:r>
+      <w:proofErr w:type="spellStart"/>
+      <w:r>
+        <w:rPr>
+          <w:sz w:val="40"/>
+          <w:szCs w:val="40"/>
+        </w:rPr>
+        <w:t>ReSpeller</w:t>
+      </w:r>
+      <w:proofErr w:type="spellEnd"/>
+      <w:r>
+        <w:rPr>
+          <w:sz w:val="40"/>
+          <w:szCs w:val="40"/>
+        </w:rPr>
+        <w:t xml:space="preserve"> (free!)</w:t>
+      </w:r>
+    </w:p>
+    <w:p>
+      <w:r>
+        <w:t xml:space="preserve">If you don’t get </w:t>
+      </w:r>
+      <w:proofErr w:type="spellStart"/>
+      <w:r>
+        <w:t>GhostDoc’s</w:t>
+      </w:r>
+      <w:proofErr w:type="spellEnd"/>
+      <w:r>
+        <w:t xml:space="preserve"> paid versions and you want free spelling tools you can get it from the folks at IntelliJ who made </w:t>
+      </w:r>
+      <w:proofErr w:type="spellStart"/>
+      <w:r>
         <w:t>ReSharper</w:t>
       </w:r>
       <w:proofErr w:type="spellEnd"/>
       <w:r>
-        <w:t xml:space="preserve"> </w:t>
-      </w:r>
-      <w:r>
-        <w:t>Shortcuts</w:t>
-      </w:r>
-    </w:p>
+        <w:t xml:space="preserve"> by downloading this: </w:t>
+      </w:r>
+    </w:p>
+    <w:p>
+      <w:hyperlink r:id="rId17" w:history="1">
+        <w:r>
+          <w:rPr>
+            <w:rStyle w:val="Hyperlink"/>
+          </w:rPr>
+          <w:t>https://resharper-plugins.jetbrains.com/packages/EtherealCode.ReSpeller/</w:t>
+        </w:r>
+      </w:hyperlink>
+    </w:p>
+    <w:p/>
+    <w:p>
+      <w:proofErr w:type="spellStart"/>
+      <w:r>
+        <w:t>SonarQube</w:t>
+      </w:r>
+      <w:proofErr w:type="spellEnd"/>
+    </w:p>
+    <w:p/>
     <w:sectPr>
-      <w:headerReference w:type="even" r:id="rId6"/>
-      <w:headerReference w:type="default" r:id="rId7"/>
-      <w:footerReference w:type="even" r:id="rId8"/>
-      <w:footerReference w:type="default" r:id="rId9"/>
-      <w:headerReference w:type="first" r:id="rId10"/>
-      <w:footerReference w:type="first" r:id="rId11"/>
+      <w:headerReference w:type="even" r:id="rId18"/>
+      <w:headerReference w:type="default" r:id="rId19"/>
+      <w:footerReference w:type="even" r:id="rId20"/>
+      <w:footerReference w:type="default" r:id="rId21"/>
+      <w:headerReference w:type="first" r:id="rId22"/>
+      <w:footerReference w:type="first" r:id="rId23"/>
       <w:pgSz w:w="12240" w:h="15840"/>
       <w:pgMar w:top="1440" w:right="1440" w:bottom="1440" w:left="1440" w:header="720" w:footer="720" w:gutter="0"/>
       <w:cols w:space="720"/>
@@ -1129,6 +2383,495 @@
     </w:pPr>
   </w:p>
 </w:hdr>
+</file>
+
+<file path=word/numbering.xml><?xml version="1.0" encoding="utf-8"?>
+<w:numbering xmlns:wpc="http://schemas.microsoft.com/office/word/2010/wordprocessingCanvas" xmlns:cx="http://schemas.microsoft.com/office/drawing/2014/chartex" xmlns:cx1="http://schemas.microsoft.com/office/drawing/2015/9/8/chartex" xmlns:cx2="http://schemas.microsoft.com/office/drawing/2015/10/21/chartex" xmlns:cx3="http://schemas.microsoft.com/office/drawing/2016/5/9/chartex" xmlns:cx4="http://schemas.microsoft.com/office/drawing/2016/5/10/chartex" xmlns:cx5="http://schemas.microsoft.com/office/drawing/2016/5/11/chartex" xmlns:cx6="http://schemas.microsoft.com/office/drawing/2016/5/12/chartex" xmlns:cx7="http://schemas.microsoft.com/office/drawing/2016/5/13/chartex" xmlns:cx8="http://schemas.microsoft.com/office/drawing/2016/5/14/chartex" xmlns:mc="http://schemas.openxmlformats.org/markup-compatibility/2006" xmlns:aink="http://schemas.microsoft.com/office/drawing/2016/ink" xmlns:am3d="http://schemas.microsoft.com/office/drawing/2017/model3d" xmlns:o="urn:schemas-microsoft-com:office:office" xmlns:r="http://schemas.openxmlformats.org/officeDocument/2006/relationships" xmlns:m="http://schemas.openxmlformats.org/officeDocument/2006/math" xmlns:v="urn:schemas-microsoft-com:vml" xmlns:wp14="http://schemas.microsoft.com/office/word/2010/wordprocessingDrawing" xmlns:wp="http://schemas.openxmlformats.org/drawingml/2006/wordprocessingDrawing" xmlns:w10="urn:schemas-microsoft-com:office:word" xmlns:w="http://schemas.openxmlformats.org/wordprocessingml/2006/main" xmlns:w14="http://schemas.microsoft.com/office/word/2010/wordml" xmlns:w15="http://schemas.microsoft.com/office/word/2012/wordml" xmlns:w16cid="http://schemas.microsoft.com/office/word/2016/wordml/cid" xmlns:w16se="http://schemas.microsoft.com/office/word/2015/wordml/symex" xmlns:wpg="http://schemas.microsoft.com/office/word/2010/wordprocessingGroup" xmlns:wpi="http://schemas.microsoft.com/office/word/2010/wordprocessingInk" xmlns:wne="http://schemas.microsoft.com/office/word/2006/wordml" xmlns:wps="http://schemas.microsoft.com/office/word/2010/wordprocessingShape" mc:Ignorable="w14 w15 w16se w16cid wp14">
+  <w:abstractNum w:abstractNumId="0" w15:restartNumberingAfterBreak="0">
+    <w:nsid w:val="1D47651B"/>
+    <w:multiLevelType w:val="hybridMultilevel"/>
+    <w:tmpl w:val="1EAACBFA"/>
+    <w:lvl w:ilvl="0" w:tplc="0409000F">
+      <w:start w:val="1"/>
+      <w:numFmt w:val="decimal"/>
+      <w:lvlText w:val="%1."/>
+      <w:lvlJc w:val="left"/>
+      <w:pPr>
+        <w:ind w:left="720" w:hanging="360"/>
+      </w:pPr>
+      <w:rPr>
+        <w:rFonts w:hint="default"/>
+      </w:rPr>
+    </w:lvl>
+    <w:lvl w:ilvl="1" w:tplc="04090019" w:tentative="1">
+      <w:start w:val="1"/>
+      <w:numFmt w:val="lowerLetter"/>
+      <w:lvlText w:val="%2."/>
+      <w:lvlJc w:val="left"/>
+      <w:pPr>
+        <w:ind w:left="1440" w:hanging="360"/>
+      </w:pPr>
+    </w:lvl>
+    <w:lvl w:ilvl="2" w:tplc="0409001B" w:tentative="1">
+      <w:start w:val="1"/>
+      <w:numFmt w:val="lowerRoman"/>
+      <w:lvlText w:val="%3."/>
+      <w:lvlJc w:val="right"/>
+      <w:pPr>
+        <w:ind w:left="2160" w:hanging="180"/>
+      </w:pPr>
+    </w:lvl>
+    <w:lvl w:ilvl="3" w:tplc="0409000F" w:tentative="1">
+      <w:start w:val="1"/>
+      <w:numFmt w:val="decimal"/>
+      <w:lvlText w:val="%4."/>
+      <w:lvlJc w:val="left"/>
+      <w:pPr>
+        <w:ind w:left="2880" w:hanging="360"/>
+      </w:pPr>
+    </w:lvl>
+    <w:lvl w:ilvl="4" w:tplc="04090019" w:tentative="1">
+      <w:start w:val="1"/>
+      <w:numFmt w:val="lowerLetter"/>
+      <w:lvlText w:val="%5."/>
+      <w:lvlJc w:val="left"/>
+      <w:pPr>
+        <w:ind w:left="3600" w:hanging="360"/>
+      </w:pPr>
+    </w:lvl>
+    <w:lvl w:ilvl="5" w:tplc="0409001B" w:tentative="1">
+      <w:start w:val="1"/>
+      <w:numFmt w:val="lowerRoman"/>
+      <w:lvlText w:val="%6."/>
+      <w:lvlJc w:val="right"/>
+      <w:pPr>
+        <w:ind w:left="4320" w:hanging="180"/>
+      </w:pPr>
+    </w:lvl>
+    <w:lvl w:ilvl="6" w:tplc="0409000F" w:tentative="1">
+      <w:start w:val="1"/>
+      <w:numFmt w:val="decimal"/>
+      <w:lvlText w:val="%7."/>
+      <w:lvlJc w:val="left"/>
+      <w:pPr>
+        <w:ind w:left="5040" w:hanging="360"/>
+      </w:pPr>
+    </w:lvl>
+    <w:lvl w:ilvl="7" w:tplc="04090019" w:tentative="1">
+      <w:start w:val="1"/>
+      <w:numFmt w:val="lowerLetter"/>
+      <w:lvlText w:val="%8."/>
+      <w:lvlJc w:val="left"/>
+      <w:pPr>
+        <w:ind w:left="5760" w:hanging="360"/>
+      </w:pPr>
+    </w:lvl>
+    <w:lvl w:ilvl="8" w:tplc="0409001B" w:tentative="1">
+      <w:start w:val="1"/>
+      <w:numFmt w:val="lowerRoman"/>
+      <w:lvlText w:val="%9."/>
+      <w:lvlJc w:val="right"/>
+      <w:pPr>
+        <w:ind w:left="6480" w:hanging="180"/>
+      </w:pPr>
+    </w:lvl>
+  </w:abstractNum>
+  <w:abstractNum w:abstractNumId="1" w15:restartNumberingAfterBreak="0">
+    <w:nsid w:val="20550325"/>
+    <w:multiLevelType w:val="hybridMultilevel"/>
+    <w:tmpl w:val="8A28ABEA"/>
+    <w:lvl w:ilvl="0" w:tplc="0409000F">
+      <w:start w:val="1"/>
+      <w:numFmt w:val="decimal"/>
+      <w:lvlText w:val="%1."/>
+      <w:lvlJc w:val="left"/>
+      <w:pPr>
+        <w:ind w:left="720" w:hanging="360"/>
+      </w:pPr>
+      <w:rPr>
+        <w:rFonts w:hint="default"/>
+      </w:rPr>
+    </w:lvl>
+    <w:lvl w:ilvl="1" w:tplc="04090019" w:tentative="1">
+      <w:start w:val="1"/>
+      <w:numFmt w:val="lowerLetter"/>
+      <w:lvlText w:val="%2."/>
+      <w:lvlJc w:val="left"/>
+      <w:pPr>
+        <w:ind w:left="1440" w:hanging="360"/>
+      </w:pPr>
+    </w:lvl>
+    <w:lvl w:ilvl="2" w:tplc="0409001B" w:tentative="1">
+      <w:start w:val="1"/>
+      <w:numFmt w:val="lowerRoman"/>
+      <w:lvlText w:val="%3."/>
+      <w:lvlJc w:val="right"/>
+      <w:pPr>
+        <w:ind w:left="2160" w:hanging="180"/>
+      </w:pPr>
+    </w:lvl>
+    <w:lvl w:ilvl="3" w:tplc="0409000F" w:tentative="1">
+      <w:start w:val="1"/>
+      <w:numFmt w:val="decimal"/>
+      <w:lvlText w:val="%4."/>
+      <w:lvlJc w:val="left"/>
+      <w:pPr>
+        <w:ind w:left="2880" w:hanging="360"/>
+      </w:pPr>
+    </w:lvl>
+    <w:lvl w:ilvl="4" w:tplc="04090019" w:tentative="1">
+      <w:start w:val="1"/>
+      <w:numFmt w:val="lowerLetter"/>
+      <w:lvlText w:val="%5."/>
+      <w:lvlJc w:val="left"/>
+      <w:pPr>
+        <w:ind w:left="3600" w:hanging="360"/>
+      </w:pPr>
+    </w:lvl>
+    <w:lvl w:ilvl="5" w:tplc="0409001B" w:tentative="1">
+      <w:start w:val="1"/>
+      <w:numFmt w:val="lowerRoman"/>
+      <w:lvlText w:val="%6."/>
+      <w:lvlJc w:val="right"/>
+      <w:pPr>
+        <w:ind w:left="4320" w:hanging="180"/>
+      </w:pPr>
+    </w:lvl>
+    <w:lvl w:ilvl="6" w:tplc="0409000F" w:tentative="1">
+      <w:start w:val="1"/>
+      <w:numFmt w:val="decimal"/>
+      <w:lvlText w:val="%7."/>
+      <w:lvlJc w:val="left"/>
+      <w:pPr>
+        <w:ind w:left="5040" w:hanging="360"/>
+      </w:pPr>
+    </w:lvl>
+    <w:lvl w:ilvl="7" w:tplc="04090019" w:tentative="1">
+      <w:start w:val="1"/>
+      <w:numFmt w:val="lowerLetter"/>
+      <w:lvlText w:val="%8."/>
+      <w:lvlJc w:val="left"/>
+      <w:pPr>
+        <w:ind w:left="5760" w:hanging="360"/>
+      </w:pPr>
+    </w:lvl>
+    <w:lvl w:ilvl="8" w:tplc="0409001B" w:tentative="1">
+      <w:start w:val="1"/>
+      <w:numFmt w:val="lowerRoman"/>
+      <w:lvlText w:val="%9."/>
+      <w:lvlJc w:val="right"/>
+      <w:pPr>
+        <w:ind w:left="6480" w:hanging="180"/>
+      </w:pPr>
+    </w:lvl>
+  </w:abstractNum>
+  <w:abstractNum w:abstractNumId="2" w15:restartNumberingAfterBreak="0">
+    <w:nsid w:val="34AC774C"/>
+    <w:multiLevelType w:val="hybridMultilevel"/>
+    <w:tmpl w:val="C7C2103A"/>
+    <w:lvl w:ilvl="0" w:tplc="0409000F">
+      <w:start w:val="1"/>
+      <w:numFmt w:val="decimal"/>
+      <w:lvlText w:val="%1."/>
+      <w:lvlJc w:val="left"/>
+      <w:pPr>
+        <w:ind w:left="720" w:hanging="360"/>
+      </w:pPr>
+      <w:rPr>
+        <w:rFonts w:hint="default"/>
+      </w:rPr>
+    </w:lvl>
+    <w:lvl w:ilvl="1" w:tplc="04090019" w:tentative="1">
+      <w:start w:val="1"/>
+      <w:numFmt w:val="lowerLetter"/>
+      <w:lvlText w:val="%2."/>
+      <w:lvlJc w:val="left"/>
+      <w:pPr>
+        <w:ind w:left="1440" w:hanging="360"/>
+      </w:pPr>
+    </w:lvl>
+    <w:lvl w:ilvl="2" w:tplc="0409001B" w:tentative="1">
+      <w:start w:val="1"/>
+      <w:numFmt w:val="lowerRoman"/>
+      <w:lvlText w:val="%3."/>
+      <w:lvlJc w:val="right"/>
+      <w:pPr>
+        <w:ind w:left="2160" w:hanging="180"/>
+      </w:pPr>
+    </w:lvl>
+    <w:lvl w:ilvl="3" w:tplc="0409000F" w:tentative="1">
+      <w:start w:val="1"/>
+      <w:numFmt w:val="decimal"/>
+      <w:lvlText w:val="%4."/>
+      <w:lvlJc w:val="left"/>
+      <w:pPr>
+        <w:ind w:left="2880" w:hanging="360"/>
+      </w:pPr>
+    </w:lvl>
+    <w:lvl w:ilvl="4" w:tplc="04090019" w:tentative="1">
+      <w:start w:val="1"/>
+      <w:numFmt w:val="lowerLetter"/>
+      <w:lvlText w:val="%5."/>
+      <w:lvlJc w:val="left"/>
+      <w:pPr>
+        <w:ind w:left="3600" w:hanging="360"/>
+      </w:pPr>
+    </w:lvl>
+    <w:lvl w:ilvl="5" w:tplc="0409001B" w:tentative="1">
+      <w:start w:val="1"/>
+      <w:numFmt w:val="lowerRoman"/>
+      <w:lvlText w:val="%6."/>
+      <w:lvlJc w:val="right"/>
+      <w:pPr>
+        <w:ind w:left="4320" w:hanging="180"/>
+      </w:pPr>
+    </w:lvl>
+    <w:lvl w:ilvl="6" w:tplc="0409000F" w:tentative="1">
+      <w:start w:val="1"/>
+      <w:numFmt w:val="decimal"/>
+      <w:lvlText w:val="%7."/>
+      <w:lvlJc w:val="left"/>
+      <w:pPr>
+        <w:ind w:left="5040" w:hanging="360"/>
+      </w:pPr>
+    </w:lvl>
+    <w:lvl w:ilvl="7" w:tplc="04090019" w:tentative="1">
+      <w:start w:val="1"/>
+      <w:numFmt w:val="lowerLetter"/>
+      <w:lvlText w:val="%8."/>
+      <w:lvlJc w:val="left"/>
+      <w:pPr>
+        <w:ind w:left="5760" w:hanging="360"/>
+      </w:pPr>
+    </w:lvl>
+    <w:lvl w:ilvl="8" w:tplc="0409001B" w:tentative="1">
+      <w:start w:val="1"/>
+      <w:numFmt w:val="lowerRoman"/>
+      <w:lvlText w:val="%9."/>
+      <w:lvlJc w:val="right"/>
+      <w:pPr>
+        <w:ind w:left="6480" w:hanging="180"/>
+      </w:pPr>
+    </w:lvl>
+  </w:abstractNum>
+  <w:abstractNum w:abstractNumId="3" w15:restartNumberingAfterBreak="0">
+    <w:nsid w:val="63D1221E"/>
+    <w:multiLevelType w:val="hybridMultilevel"/>
+    <w:tmpl w:val="015EDB9A"/>
+    <w:lvl w:ilvl="0" w:tplc="04090001">
+      <w:start w:val="1"/>
+      <w:numFmt w:val="bullet"/>
+      <w:lvlText w:val=""/>
+      <w:lvlJc w:val="left"/>
+      <w:pPr>
+        <w:ind w:left="1080" w:hanging="360"/>
+      </w:pPr>
+      <w:rPr>
+        <w:rFonts w:ascii="Symbol" w:hAnsi="Symbol" w:hint="default"/>
+      </w:rPr>
+    </w:lvl>
+    <w:lvl w:ilvl="1" w:tplc="04090003" w:tentative="1">
+      <w:start w:val="1"/>
+      <w:numFmt w:val="bullet"/>
+      <w:lvlText w:val="o"/>
+      <w:lvlJc w:val="left"/>
+      <w:pPr>
+        <w:ind w:left="1800" w:hanging="360"/>
+      </w:pPr>
+      <w:rPr>
+        <w:rFonts w:ascii="Courier New" w:hAnsi="Courier New" w:cs="Courier New" w:hint="default"/>
+      </w:rPr>
+    </w:lvl>
+    <w:lvl w:ilvl="2" w:tplc="04090005" w:tentative="1">
+      <w:start w:val="1"/>
+      <w:numFmt w:val="bullet"/>
+      <w:lvlText w:val=""/>
+      <w:lvlJc w:val="left"/>
+      <w:pPr>
+        <w:ind w:left="2520" w:hanging="360"/>
+      </w:pPr>
+      <w:rPr>
+        <w:rFonts w:ascii="Wingdings" w:hAnsi="Wingdings" w:hint="default"/>
+      </w:rPr>
+    </w:lvl>
+    <w:lvl w:ilvl="3" w:tplc="04090001" w:tentative="1">
+      <w:start w:val="1"/>
+      <w:numFmt w:val="bullet"/>
+      <w:lvlText w:val=""/>
+      <w:lvlJc w:val="left"/>
+      <w:pPr>
+        <w:ind w:left="3240" w:hanging="360"/>
+      </w:pPr>
+      <w:rPr>
+        <w:rFonts w:ascii="Symbol" w:hAnsi="Symbol" w:hint="default"/>
+      </w:rPr>
+    </w:lvl>
+    <w:lvl w:ilvl="4" w:tplc="04090003" w:tentative="1">
+      <w:start w:val="1"/>
+      <w:numFmt w:val="bullet"/>
+      <w:lvlText w:val="o"/>
+      <w:lvlJc w:val="left"/>
+      <w:pPr>
+        <w:ind w:left="3960" w:hanging="360"/>
+      </w:pPr>
+      <w:rPr>
+        <w:rFonts w:ascii="Courier New" w:hAnsi="Courier New" w:cs="Courier New" w:hint="default"/>
+      </w:rPr>
+    </w:lvl>
+    <w:lvl w:ilvl="5" w:tplc="04090005" w:tentative="1">
+      <w:start w:val="1"/>
+      <w:numFmt w:val="bullet"/>
+      <w:lvlText w:val=""/>
+      <w:lvlJc w:val="left"/>
+      <w:pPr>
+        <w:ind w:left="4680" w:hanging="360"/>
+      </w:pPr>
+      <w:rPr>
+        <w:rFonts w:ascii="Wingdings" w:hAnsi="Wingdings" w:hint="default"/>
+      </w:rPr>
+    </w:lvl>
+    <w:lvl w:ilvl="6" w:tplc="04090001" w:tentative="1">
+      <w:start w:val="1"/>
+      <w:numFmt w:val="bullet"/>
+      <w:lvlText w:val=""/>
+      <w:lvlJc w:val="left"/>
+      <w:pPr>
+        <w:ind w:left="5400" w:hanging="360"/>
+      </w:pPr>
+      <w:rPr>
+        <w:rFonts w:ascii="Symbol" w:hAnsi="Symbol" w:hint="default"/>
+      </w:rPr>
+    </w:lvl>
+    <w:lvl w:ilvl="7" w:tplc="04090003" w:tentative="1">
+      <w:start w:val="1"/>
+      <w:numFmt w:val="bullet"/>
+      <w:lvlText w:val="o"/>
+      <w:lvlJc w:val="left"/>
+      <w:pPr>
+        <w:ind w:left="6120" w:hanging="360"/>
+      </w:pPr>
+      <w:rPr>
+        <w:rFonts w:ascii="Courier New" w:hAnsi="Courier New" w:cs="Courier New" w:hint="default"/>
+      </w:rPr>
+    </w:lvl>
+    <w:lvl w:ilvl="8" w:tplc="04090005" w:tentative="1">
+      <w:start w:val="1"/>
+      <w:numFmt w:val="bullet"/>
+      <w:lvlText w:val=""/>
+      <w:lvlJc w:val="left"/>
+      <w:pPr>
+        <w:ind w:left="6840" w:hanging="360"/>
+      </w:pPr>
+      <w:rPr>
+        <w:rFonts w:ascii="Wingdings" w:hAnsi="Wingdings" w:hint="default"/>
+      </w:rPr>
+    </w:lvl>
+  </w:abstractNum>
+  <w:abstractNum w:abstractNumId="4" w15:restartNumberingAfterBreak="0">
+    <w:nsid w:val="675270FF"/>
+    <w:multiLevelType w:val="hybridMultilevel"/>
+    <w:tmpl w:val="701C82F2"/>
+    <w:lvl w:ilvl="0" w:tplc="0409000F">
+      <w:start w:val="1"/>
+      <w:numFmt w:val="decimal"/>
+      <w:lvlText w:val="%1."/>
+      <w:lvlJc w:val="left"/>
+      <w:pPr>
+        <w:ind w:left="720" w:hanging="360"/>
+      </w:pPr>
+      <w:rPr>
+        <w:rFonts w:hint="default"/>
+      </w:rPr>
+    </w:lvl>
+    <w:lvl w:ilvl="1" w:tplc="04090019" w:tentative="1">
+      <w:start w:val="1"/>
+      <w:numFmt w:val="lowerLetter"/>
+      <w:lvlText w:val="%2."/>
+      <w:lvlJc w:val="left"/>
+      <w:pPr>
+        <w:ind w:left="1440" w:hanging="360"/>
+      </w:pPr>
+    </w:lvl>
+    <w:lvl w:ilvl="2" w:tplc="0409001B" w:tentative="1">
+      <w:start w:val="1"/>
+      <w:numFmt w:val="lowerRoman"/>
+      <w:lvlText w:val="%3."/>
+      <w:lvlJc w:val="right"/>
+      <w:pPr>
+        <w:ind w:left="2160" w:hanging="180"/>
+      </w:pPr>
+    </w:lvl>
+    <w:lvl w:ilvl="3" w:tplc="0409000F" w:tentative="1">
+      <w:start w:val="1"/>
+      <w:numFmt w:val="decimal"/>
+      <w:lvlText w:val="%4."/>
+      <w:lvlJc w:val="left"/>
+      <w:pPr>
+        <w:ind w:left="2880" w:hanging="360"/>
+      </w:pPr>
+    </w:lvl>
+    <w:lvl w:ilvl="4" w:tplc="04090019" w:tentative="1">
+      <w:start w:val="1"/>
+      <w:numFmt w:val="lowerLetter"/>
+      <w:lvlText w:val="%5."/>
+      <w:lvlJc w:val="left"/>
+      <w:pPr>
+        <w:ind w:left="3600" w:hanging="360"/>
+      </w:pPr>
+    </w:lvl>
+    <w:lvl w:ilvl="5" w:tplc="0409001B" w:tentative="1">
+      <w:start w:val="1"/>
+      <w:numFmt w:val="lowerRoman"/>
+      <w:lvlText w:val="%6."/>
+      <w:lvlJc w:val="right"/>
+      <w:pPr>
+        <w:ind w:left="4320" w:hanging="180"/>
+      </w:pPr>
+    </w:lvl>
+    <w:lvl w:ilvl="6" w:tplc="0409000F" w:tentative="1">
+      <w:start w:val="1"/>
+      <w:numFmt w:val="decimal"/>
+      <w:lvlText w:val="%7."/>
+      <w:lvlJc w:val="left"/>
+      <w:pPr>
+        <w:ind w:left="5040" w:hanging="360"/>
+      </w:pPr>
+    </w:lvl>
+    <w:lvl w:ilvl="7" w:tplc="04090019" w:tentative="1">
+      <w:start w:val="1"/>
+      <w:numFmt w:val="lowerLetter"/>
+      <w:lvlText w:val="%8."/>
+      <w:lvlJc w:val="left"/>
+      <w:pPr>
+        <w:ind w:left="5760" w:hanging="360"/>
+      </w:pPr>
+    </w:lvl>
+    <w:lvl w:ilvl="8" w:tplc="0409001B" w:tentative="1">
+      <w:start w:val="1"/>
+      <w:numFmt w:val="lowerRoman"/>
+      <w:lvlText w:val="%9."/>
+      <w:lvlJc w:val="right"/>
+      <w:pPr>
+        <w:ind w:left="6480" w:hanging="180"/>
+      </w:pPr>
+    </w:lvl>
+  </w:abstractNum>
+  <w:num w:numId="1">
+    <w:abstractNumId w:val="1"/>
+  </w:num>
+  <w:num w:numId="2">
+    <w:abstractNumId w:val="2"/>
+  </w:num>
+  <w:num w:numId="3">
+    <w:abstractNumId w:val="4"/>
+  </w:num>
+  <w:num w:numId="4">
+    <w:abstractNumId w:val="0"/>
+  </w:num>
+  <w:num w:numId="5">
+    <w:abstractNumId w:val="3"/>
+  </w:num>
+</w:numbering>
 </file>
 
 <file path=word/styles.xml><?xml version="1.0" encoding="utf-8"?>
@@ -1619,6 +3362,40 @@
       </w:tblBorders>
     </w:tblPr>
   </w:style>
+  <w:style w:type="character" w:styleId="Hyperlink">
+    <w:name w:val="Hyperlink"/>
+    <w:basedOn w:val="DefaultParagraphFont"/>
+    <w:uiPriority w:val="99"/>
+    <w:unhideWhenUsed/>
+    <w:rsid w:val="006D5B70"/>
+    <w:rPr>
+      <w:color w:val="0563C1" w:themeColor="hyperlink"/>
+      <w:u w:val="single"/>
+    </w:rPr>
+  </w:style>
+  <w:style w:type="character" w:styleId="UnresolvedMention">
+    <w:name w:val="Unresolved Mention"/>
+    <w:basedOn w:val="DefaultParagraphFont"/>
+    <w:uiPriority w:val="99"/>
+    <w:semiHidden/>
+    <w:unhideWhenUsed/>
+    <w:rsid w:val="006D5B70"/>
+    <w:rPr>
+      <w:color w:val="808080"/>
+      <w:shd w:val="clear" w:color="auto" w:fill="E6E6E6"/>
+    </w:rPr>
+  </w:style>
+  <w:style w:type="paragraph" w:styleId="ListParagraph">
+    <w:name w:val="List Paragraph"/>
+    <w:basedOn w:val="Normal"/>
+    <w:uiPriority w:val="34"/>
+    <w:qFormat/>
+    <w:rsid w:val="00F658C1"/>
+    <w:pPr>
+      <w:ind w:left="720"/>
+      <w:contextualSpacing/>
+    </w:pPr>
+  </w:style>
 </w:styles>
 </file>
 

</xml_diff>

<commit_message>
add lab and documents and sonarqube
</commit_message>
<xml_diff>
--- a/Visual Studio and ReSharper Shortcuts Reference Guide.docx
+++ b/Visual Studio and ReSharper Shortcuts Reference Guide.docx
@@ -317,11 +317,9 @@
             <w:tcW w:w="2705" w:type="dxa"/>
           </w:tcPr>
           <w:p>
-            <w:proofErr w:type="spellStart"/>
             <w:r>
               <w:t>Project.AddClass</w:t>
             </w:r>
-            <w:proofErr w:type="spellEnd"/>
           </w:p>
         </w:tc>
         <w:tc>
@@ -383,11 +381,9 @@
             <w:tcW w:w="2705" w:type="dxa"/>
           </w:tcPr>
           <w:p>
-            <w:proofErr w:type="spellStart"/>
             <w:r>
               <w:t>File.AddNewProject</w:t>
             </w:r>
-            <w:proofErr w:type="spellEnd"/>
           </w:p>
         </w:tc>
         <w:tc>
@@ -443,11 +439,9 @@
             <w:tcW w:w="2705" w:type="dxa"/>
           </w:tcPr>
           <w:p>
-            <w:proofErr w:type="spellStart"/>
             <w:r>
               <w:t>File.AddExistingProject</w:t>
             </w:r>
-            <w:proofErr w:type="spellEnd"/>
           </w:p>
         </w:tc>
         <w:tc>
@@ -497,11 +491,9 @@
             <w:tcW w:w="2705" w:type="dxa"/>
           </w:tcPr>
           <w:p>
-            <w:proofErr w:type="spellStart"/>
             <w:r>
               <w:t>Project.SetasStartUpProject</w:t>
             </w:r>
-            <w:proofErr w:type="spellEnd"/>
           </w:p>
         </w:tc>
         <w:tc>
@@ -551,11 +543,9 @@
             <w:tcW w:w="2705" w:type="dxa"/>
           </w:tcPr>
           <w:p>
-            <w:proofErr w:type="spellStart"/>
             <w:r>
               <w:t>Project.AddReference</w:t>
             </w:r>
-            <w:proofErr w:type="spellEnd"/>
           </w:p>
         </w:tc>
         <w:tc>
@@ -649,14 +639,12 @@
             <w:tcW w:w="2705" w:type="dxa"/>
           </w:tcPr>
           <w:p>
-            <w:proofErr w:type="spellStart"/>
             <w:r>
               <w:t>Edit.</w:t>
             </w:r>
             <w:r>
               <w:t>CommentSelection</w:t>
             </w:r>
-            <w:proofErr w:type="spellEnd"/>
           </w:p>
         </w:tc>
         <w:tc>
@@ -702,11 +690,9 @@
             <w:tcW w:w="2705" w:type="dxa"/>
           </w:tcPr>
           <w:p>
-            <w:proofErr w:type="spellStart"/>
             <w:r>
               <w:t>Edit.UncommentSelection</w:t>
             </w:r>
-            <w:proofErr w:type="spellEnd"/>
           </w:p>
         </w:tc>
         <w:tc>
@@ -743,7 +729,10 @@
           </w:tcPr>
           <w:p>
             <w:r>
-              <w:t>Collapse all code</w:t>
+              <w:t xml:space="preserve">Collapse all </w:t>
+            </w:r>
+            <w:r>
+              <w:t>methods</w:t>
             </w:r>
           </w:p>
         </w:tc>
@@ -752,11 +741,9 @@
             <w:tcW w:w="2705" w:type="dxa"/>
           </w:tcPr>
           <w:p>
-            <w:proofErr w:type="spellStart"/>
             <w:r>
               <w:t>Edit.CollapsetoDefinitions</w:t>
             </w:r>
-            <w:proofErr w:type="spellEnd"/>
           </w:p>
         </w:tc>
         <w:tc>
@@ -792,13 +779,8 @@
             <w:tcW w:w="1738" w:type="dxa"/>
           </w:tcPr>
           <w:p>
-            <w:proofErr w:type="spellStart"/>
-            <w:r>
-              <w:t>Uncollapse</w:t>
-            </w:r>
-            <w:proofErr w:type="spellEnd"/>
-            <w:r>
-              <w:t xml:space="preserve"> all code</w:t>
+            <w:r>
+              <w:t>Collapse all code</w:t>
             </w:r>
           </w:p>
         </w:tc>
@@ -807,11 +789,9 @@
             <w:tcW w:w="2705" w:type="dxa"/>
           </w:tcPr>
           <w:p>
-            <w:proofErr w:type="spellStart"/>
-            <w:r>
-              <w:t>Edit.StopOutlining</w:t>
-            </w:r>
-            <w:proofErr w:type="spellEnd"/>
+            <w:r>
+              <w:t>Edit.ToggleAllOutlining</w:t>
+            </w:r>
           </w:p>
         </w:tc>
         <w:tc>
@@ -820,7 +800,7 @@
           </w:tcPr>
           <w:p>
             <w:r>
-              <w:t>Ctrl + M, Ctrl + P</w:t>
+              <w:t>Ctrl + M, Ctrl + L</w:t>
             </w:r>
           </w:p>
         </w:tc>
@@ -848,7 +828,7 @@
           </w:tcPr>
           <w:p>
             <w:r>
-              <w:t>Rename all</w:t>
+              <w:t>Uncollapse all code</w:t>
             </w:r>
           </w:p>
         </w:tc>
@@ -857,11 +837,9 @@
             <w:tcW w:w="2705" w:type="dxa"/>
           </w:tcPr>
           <w:p>
-            <w:proofErr w:type="spellStart"/>
-            <w:r>
-              <w:t>Refactor.Rename</w:t>
-            </w:r>
-            <w:proofErr w:type="spellEnd"/>
+            <w:r>
+              <w:t>Edit.StopOutlining</w:t>
+            </w:r>
           </w:p>
         </w:tc>
         <w:tc>
@@ -870,7 +848,7 @@
           </w:tcPr>
           <w:p>
             <w:r>
-              <w:t>Ctrl + R, Ctrl + R</w:t>
+              <w:t>Ctrl + M, Ctrl + P</w:t>
             </w:r>
           </w:p>
         </w:tc>
@@ -898,7 +876,7 @@
           </w:tcPr>
           <w:p>
             <w:r>
-              <w:t>Fix all code alignment on page</w:t>
+              <w:t>Rename all</w:t>
             </w:r>
           </w:p>
         </w:tc>
@@ -907,11 +885,57 @@
             <w:tcW w:w="2705" w:type="dxa"/>
           </w:tcPr>
           <w:p>
-            <w:proofErr w:type="spellStart"/>
+            <w:r>
+              <w:t>Refactor.Rename</w:t>
+            </w:r>
+          </w:p>
+        </w:tc>
+        <w:tc>
+          <w:tcPr>
+            <w:tcW w:w="2305" w:type="dxa"/>
+          </w:tcPr>
+          <w:p>
+            <w:r>
+              <w:t>Ctrl + R, Ctrl + R</w:t>
+            </w:r>
+          </w:p>
+        </w:tc>
+        <w:tc>
+          <w:tcPr>
+            <w:tcW w:w="1707" w:type="dxa"/>
+          </w:tcPr>
+          <w:p/>
+        </w:tc>
+        <w:tc>
+          <w:tcPr>
+            <w:tcW w:w="895" w:type="dxa"/>
+          </w:tcPr>
+          <w:p>
+            <w:r>
+              <w:t>Y</w:t>
+            </w:r>
+          </w:p>
+        </w:tc>
+      </w:tr>
+      <w:tr>
+        <w:tc>
+          <w:tcPr>
+            <w:tcW w:w="1738" w:type="dxa"/>
+          </w:tcPr>
+          <w:p>
+            <w:r>
+              <w:t>Fix all code alignment</w:t>
+            </w:r>
+          </w:p>
+        </w:tc>
+        <w:tc>
+          <w:tcPr>
+            <w:tcW w:w="2705" w:type="dxa"/>
+          </w:tcPr>
+          <w:p>
             <w:r>
               <w:t>Edit.FormatDocument</w:t>
             </w:r>
-            <w:proofErr w:type="spellEnd"/>
           </w:p>
         </w:tc>
         <w:tc>
@@ -1045,11 +1069,9 @@
             <w:tcW w:w="2705" w:type="dxa"/>
           </w:tcPr>
           <w:p>
-            <w:proofErr w:type="spellStart"/>
             <w:r>
               <w:t>Edit.GoToDeclaration</w:t>
             </w:r>
-            <w:proofErr w:type="spellEnd"/>
           </w:p>
         </w:tc>
         <w:tc>
@@ -1095,11 +1117,9 @@
             <w:tcW w:w="2705" w:type="dxa"/>
           </w:tcPr>
           <w:p>
-            <w:proofErr w:type="spellStart"/>
             <w:r>
               <w:t>Edit.GoToImplementation</w:t>
             </w:r>
-            <w:proofErr w:type="spellEnd"/>
           </w:p>
         </w:tc>
         <w:tc>
@@ -1145,13 +1165,8 @@
             <w:tcW w:w="2705" w:type="dxa"/>
           </w:tcPr>
           <w:p>
-            <w:proofErr w:type="spellStart"/>
-            <w:r>
-              <w:t>ReSharper</w:t>
-            </w:r>
-            <w:proofErr w:type="spellEnd"/>
-            <w:r>
-              <w:t xml:space="preserve"> VS config default</w:t>
+            <w:r>
+              <w:t>ReSharper VS config default</w:t>
             </w:r>
           </w:p>
         </w:tc>
@@ -1198,11 +1213,9 @@
             <w:tcW w:w="2705" w:type="dxa"/>
           </w:tcPr>
           <w:p>
-            <w:proofErr w:type="spellStart"/>
             <w:r>
               <w:t>View.SolutionExplorer</w:t>
             </w:r>
-            <w:proofErr w:type="spellEnd"/>
           </w:p>
         </w:tc>
         <w:tc>
@@ -1252,11 +1265,9 @@
             <w:tcW w:w="2705" w:type="dxa"/>
           </w:tcPr>
           <w:p>
-            <w:proofErr w:type="spellStart"/>
             <w:r>
               <w:t>View.TfsTeamExplorer</w:t>
             </w:r>
-            <w:proofErr w:type="spellEnd"/>
           </w:p>
         </w:tc>
         <w:tc>
@@ -1306,22 +1317,15 @@
             <w:tcW w:w="2705" w:type="dxa"/>
           </w:tcPr>
           <w:p>
-            <w:proofErr w:type="spellStart"/>
-            <w:r>
-              <w:t>TestExplorer.Show</w:t>
-            </w:r>
-            <w:proofErr w:type="spellEnd"/>
-            <w:r>
-              <w:t>.</w:t>
+            <w:r>
+              <w:t>TestExplorer.Show.</w:t>
             </w:r>
             <w:r>
               <w:br/>
             </w:r>
-            <w:proofErr w:type="spellStart"/>
             <w:r>
               <w:t>TestExplorer</w:t>
             </w:r>
-            <w:proofErr w:type="spellEnd"/>
           </w:p>
         </w:tc>
         <w:tc>
@@ -1362,8 +1366,10 @@
           </w:tcPr>
           <w:p>
             <w:r>
-              <w:t>p</w:t>
-            </w:r>
+              <w:t>P</w:t>
+            </w:r>
+            <w:bookmarkStart w:id="0" w:name="_GoBack"/>
+            <w:bookmarkEnd w:id="0"/>
             <w:r>
               <w:t>revious page</w:t>
             </w:r>
@@ -1374,11 +1380,9 @@
             <w:tcW w:w="2705" w:type="dxa"/>
           </w:tcPr>
           <w:p>
-            <w:proofErr w:type="spellStart"/>
             <w:r>
               <w:t>View.NavigateBackward</w:t>
             </w:r>
-            <w:proofErr w:type="spellEnd"/>
           </w:p>
         </w:tc>
         <w:tc>
@@ -1424,11 +1428,9 @@
             <w:tcW w:w="2705" w:type="dxa"/>
           </w:tcPr>
           <w:p>
-            <w:proofErr w:type="spellStart"/>
             <w:r>
               <w:t>View.NavigateForward</w:t>
             </w:r>
-            <w:proofErr w:type="spellEnd"/>
           </w:p>
         </w:tc>
         <w:tc>
@@ -1470,7 +1472,6 @@
         <w:rPr>
           <w:b/>
         </w:rPr>
-        <w:lastRenderedPageBreak/>
         <w:t>How to export Visual Studio Shortcuts</w:t>
       </w:r>
       <w:r>
@@ -1559,15 +1560,25 @@
         </w:numPr>
       </w:pPr>
       <w:r>
-        <w:t xml:space="preserve">To choose only the keyboard settings, UNCHECK all settings, then CHECK options (which will recheck the all settings box but not </w:t>
-      </w:r>
-      <w:proofErr w:type="gramStart"/>
-      <w:r>
-        <w:t>all of</w:t>
-      </w:r>
-      <w:proofErr w:type="gramEnd"/>
-      <w:r>
-        <w:t xml:space="preserve"> the boxes), CHECK environment, and CHECK keyboard. </w:t>
+        <w:t>To choose only the keyboard settings, UNCHECK all sett</w:t>
+      </w:r>
+      <w:r>
+        <w:t>ings, then go under</w:t>
+      </w:r>
+      <w:r>
+        <w:t xml:space="preserve"> options</w:t>
+      </w:r>
+      <w:r>
+        <w:t xml:space="preserve">, go under </w:t>
+      </w:r>
+      <w:r>
+        <w:t xml:space="preserve">environment, and </w:t>
+      </w:r>
+      <w:r>
+        <w:t xml:space="preserve">then </w:t>
+      </w:r>
+      <w:r>
+        <w:t xml:space="preserve">CHECK keyboard. </w:t>
       </w:r>
     </w:p>
     <w:p>
@@ -1697,15 +1708,8 @@
         </w:numPr>
       </w:pPr>
       <w:r>
-        <w:t xml:space="preserve">Choose </w:t>
-      </w:r>
-      <w:proofErr w:type="spellStart"/>
-      <w:r>
-        <w:t>the.vssettings</w:t>
-      </w:r>
-      <w:proofErr w:type="spellEnd"/>
-      <w:r>
-        <w:t xml:space="preserve"> file you want to import and where you want it stored.</w:t>
+        <w:lastRenderedPageBreak/>
+        <w:t>Choose the.vssettings file you want to import and where you want it stored.</w:t>
       </w:r>
     </w:p>
     <w:p>
@@ -1730,7 +1734,6 @@
         <w:rPr>
           <w:b/>
         </w:rPr>
-        <w:lastRenderedPageBreak/>
         <w:t>How to set new classes to be public by default:</w:t>
       </w:r>
     </w:p>
@@ -1755,31 +1758,7 @@
         </w:numPr>
       </w:pPr>
       <w:r>
-        <w:t>VS2015: C:\Program Files (x</w:t>
-      </w:r>
-      <w:proofErr w:type="gramStart"/>
-      <w:r>
-        <w:t>86)\</w:t>
-      </w:r>
-      <w:proofErr w:type="gramEnd"/>
-      <w:r>
-        <w:t>Microsoft Visual Studio 14.0\Common7\IDE\</w:t>
-      </w:r>
-      <w:proofErr w:type="spellStart"/>
-      <w:r>
-        <w:t>ItemTemplates</w:t>
-      </w:r>
-      <w:proofErr w:type="spellEnd"/>
-      <w:r>
-        <w:t>\</w:t>
-      </w:r>
-      <w:proofErr w:type="spellStart"/>
-      <w:r>
-        <w:t>CSharp</w:t>
-      </w:r>
-      <w:proofErr w:type="spellEnd"/>
-      <w:r>
-        <w:t>\Code\1033\Class</w:t>
+        <w:t>VS2015: C:\Program Files (x86)\Microsoft Visual Studio 14.0\Common7\IDE\ItemTemplates\CSharp\Code\1033\Class</w:t>
       </w:r>
     </w:p>
     <w:p>
@@ -1791,15 +1770,7 @@
         </w:numPr>
       </w:pPr>
       <w:r>
-        <w:t>VS2017(RC): C:\Program Files (x</w:t>
-      </w:r>
-      <w:proofErr w:type="gramStart"/>
-      <w:r>
-        <w:t>86)\</w:t>
-      </w:r>
-      <w:proofErr w:type="gramEnd"/>
-      <w:r>
-        <w:t>Microsoft Visual Studio\2017\Enterprise\Common7\IDE\ItemTemplates\CSharp\Code\1033\Class</w:t>
+        <w:t>VS2017(RC): C:\Program Files (x86)\Microsoft Visual Studio\2017\Enterprise\Common7\IDE\ItemTemplates\CSharp\Code\1033\Class</w:t>
       </w:r>
     </w:p>
     <w:p>
@@ -1811,15 +1782,7 @@
         </w:numPr>
       </w:pPr>
       <w:r>
-        <w:t xml:space="preserve">Edit the template and add the public keyword before class.  Add any other changes you would like to a default class or its </w:t>
-      </w:r>
-      <w:proofErr w:type="spellStart"/>
-      <w:r>
-        <w:t>usings</w:t>
-      </w:r>
-      <w:proofErr w:type="spellEnd"/>
-      <w:r>
-        <w:t xml:space="preserve">. </w:t>
+        <w:t xml:space="preserve">Edit the template and add the public keyword before class.  Add any other changes you would like to a default class or its usings. </w:t>
       </w:r>
     </w:p>
     <w:p/>
@@ -1830,45 +1793,31 @@
           <w:szCs w:val="40"/>
         </w:rPr>
       </w:pPr>
-      <w:proofErr w:type="spellStart"/>
       <w:r>
         <w:rPr>
           <w:sz w:val="40"/>
           <w:szCs w:val="40"/>
         </w:rPr>
-        <w:t>ReSharper</w:t>
-      </w:r>
-      <w:proofErr w:type="spellEnd"/>
+        <w:t xml:space="preserve">ReSharper </w:t>
+      </w:r>
       <w:r>
         <w:rPr>
           <w:sz w:val="40"/>
           <w:szCs w:val="40"/>
         </w:rPr>
-        <w:t xml:space="preserve"> </w:t>
+        <w:t>Configuration</w:t>
       </w:r>
       <w:r>
         <w:rPr>
           <w:sz w:val="40"/>
           <w:szCs w:val="40"/>
         </w:rPr>
-        <w:t>Configuration</w:t>
-      </w:r>
-      <w:r>
-        <w:rPr>
-          <w:sz w:val="40"/>
-          <w:szCs w:val="40"/>
-        </w:rPr>
         <w:t xml:space="preserve"> </w:t>
       </w:r>
     </w:p>
     <w:p>
-      <w:proofErr w:type="spellStart"/>
-      <w:r>
-        <w:t>ReSharper</w:t>
-      </w:r>
-      <w:proofErr w:type="spellEnd"/>
-      <w:r>
-        <w:t xml:space="preserve"> feature set vs VS2017: </w:t>
+      <w:r>
+        <w:t xml:space="preserve">ReSharper feature set vs VS2017: </w:t>
       </w:r>
       <w:hyperlink r:id="rId11" w:history="1">
         <w:r>
@@ -1881,27 +1830,42 @@
     </w:p>
     <w:p/>
     <w:p>
-      <w:proofErr w:type="spellStart"/>
-      <w:r>
-        <w:t>ReSharper</w:t>
-      </w:r>
-      <w:proofErr w:type="spellEnd"/>
-      <w:r>
-        <w:t xml:space="preserve"> generated code: </w:t>
-      </w:r>
+      <w:r>
+        <w:t xml:space="preserve">ReSharper full customization guide: </w:t>
+      </w:r>
+      <w:hyperlink r:id="rId12" w:history="1">
+        <w:r>
+          <w:rPr>
+            <w:rStyle w:val="Hyperlink"/>
+          </w:rPr>
+          <w:t>https://confluence.jetbrains.com/display/NETCOM/ReSharper+Customization+Guide</w:t>
+        </w:r>
+      </w:hyperlink>
     </w:p>
     <w:p/>
     <w:p>
-      <w:proofErr w:type="spellStart"/>
-      <w:r>
-        <w:t>ReSharper</w:t>
-      </w:r>
-      <w:proofErr w:type="spellEnd"/>
-      <w:r>
-        <w:t xml:space="preserve"> Regex tool: If you put your cursor within the brackets, and hit Alt + Enter then choose Validate Regular Expression, you can test out sample data to your Regex. </w:t>
-      </w:r>
-      <w:bookmarkStart w:id="0" w:name="_GoBack"/>
-      <w:bookmarkEnd w:id="0"/>
+      <w:r>
+        <w:t xml:space="preserve">ReSharper Naming Styles: </w:t>
+      </w:r>
+    </w:p>
+    <w:p/>
+    <w:p/>
+    <w:p>
+      <w:r>
+        <w:t xml:space="preserve">ReSharper </w:t>
+      </w:r>
+      <w:r>
+        <w:t xml:space="preserve">Patterns: This manages the structural search and replace (SSR) patterns.  </w:t>
+      </w:r>
+      <w:r>
+        <w:t xml:space="preserve"> </w:t>
+      </w:r>
+    </w:p>
+    <w:p/>
+    <w:p>
+      <w:r>
+        <w:t xml:space="preserve">ReSharper Regex tool: If you put your cursor within the brackets, and hit Alt + Enter then choose Validate Regular Expression, you can test out sample data to your Regex. </w:t>
+      </w:r>
     </w:p>
     <w:p>
       <w:r>
@@ -1923,9 +1887,17 @@
           <w:sz w:val="19"/>
           <w:szCs w:val="19"/>
         </w:rPr>
-        <w:t xml:space="preserve"> </w:t>
-      </w:r>
-      <w:proofErr w:type="spellStart"/>
+        <w:t xml:space="preserve"> reg = </w:t>
+      </w:r>
+      <w:r>
+        <w:rPr>
+          <w:rFonts w:ascii="Consolas" w:hAnsi="Consolas" w:cs="Consolas"/>
+          <w:color w:val="0000FF"/>
+          <w:sz w:val="19"/>
+          <w:szCs w:val="19"/>
+        </w:rPr>
+        <w:t>new</w:t>
+      </w:r>
       <w:r>
         <w:rPr>
           <w:rFonts w:ascii="Consolas" w:hAnsi="Consolas" w:cs="Consolas"/>
@@ -1933,9 +1905,17 @@
           <w:sz w:val="19"/>
           <w:szCs w:val="19"/>
         </w:rPr>
-        <w:t>reg</w:t>
-      </w:r>
-      <w:proofErr w:type="spellEnd"/>
+        <w:t xml:space="preserve"> </w:t>
+      </w:r>
+      <w:r>
+        <w:rPr>
+          <w:rFonts w:ascii="Consolas" w:hAnsi="Consolas" w:cs="Consolas"/>
+          <w:color w:val="2B91AF"/>
+          <w:sz w:val="19"/>
+          <w:szCs w:val="19"/>
+        </w:rPr>
+        <w:t>Regex</w:t>
+      </w:r>
       <w:r>
         <w:rPr>
           <w:rFonts w:ascii="Consolas" w:hAnsi="Consolas" w:cs="Consolas"/>
@@ -1943,16 +1923,70 @@
           <w:sz w:val="19"/>
           <w:szCs w:val="19"/>
         </w:rPr>
-        <w:t xml:space="preserve"> = </w:t>
+        <w:t>(</w:t>
       </w:r>
       <w:r>
         <w:rPr>
           <w:rFonts w:ascii="Consolas" w:hAnsi="Consolas" w:cs="Consolas"/>
-          <w:color w:val="0000FF"/>
+          <w:color w:val="A31515"/>
           <w:sz w:val="19"/>
           <w:szCs w:val="19"/>
         </w:rPr>
-        <w:t>new</w:t>
+        <w:t>"</w:t>
+      </w:r>
+      <w:r>
+        <w:rPr>
+          <w:rFonts w:ascii="Consolas" w:hAnsi="Consolas" w:cs="Consolas"/>
+          <w:color w:val="FFA500"/>
+          <w:sz w:val="19"/>
+          <w:szCs w:val="19"/>
+        </w:rPr>
+        <w:t>[</w:t>
+      </w:r>
+      <w:r>
+        <w:rPr>
+          <w:rFonts w:ascii="Consolas" w:hAnsi="Consolas" w:cs="Consolas"/>
+          <w:color w:val="A31515"/>
+          <w:sz w:val="19"/>
+          <w:szCs w:val="19"/>
+        </w:rPr>
+        <w:t>a</w:t>
+      </w:r>
+      <w:r>
+        <w:rPr>
+          <w:rFonts w:ascii="Consolas" w:hAnsi="Consolas" w:cs="Consolas"/>
+          <w:color w:val="FFA500"/>
+          <w:sz w:val="19"/>
+          <w:szCs w:val="19"/>
+        </w:rPr>
+        <w:t>-</w:t>
+      </w:r>
+      <w:r>
+        <w:rPr>
+          <w:rFonts w:ascii="Consolas" w:hAnsi="Consolas" w:cs="Consolas"/>
+          <w:color w:val="A31515"/>
+          <w:sz w:val="19"/>
+          <w:szCs w:val="19"/>
+        </w:rPr>
+        <w:t>z</w:t>
+      </w:r>
+      <w:r>
+        <w:rPr>
+          <w:rFonts w:ascii="Consolas" w:hAnsi="Consolas" w:cs="Consolas"/>
+          <w:color w:val="FFA500"/>
+          <w:sz w:val="19"/>
+          <w:szCs w:val="19"/>
+        </w:rPr>
+        <w:t>]</w:t>
+      </w:r>
+      <w:r>
+        <w:rPr>
+          <w:rFonts w:ascii="Consolas" w:hAnsi="Consolas" w:cs="Consolas"/>
+          <w:color w:val="A31515"/>
+          <w:sz w:val="19"/>
+          <w:szCs w:val="19"/>
+        </w:rPr>
+        <w:t>"</w:t>
       </w:r>
       <w:r>
         <w:rPr>
@@ -1961,96 +1995,6 @@
           <w:sz w:val="19"/>
           <w:szCs w:val="19"/>
         </w:rPr>
-        <w:t xml:space="preserve"> </w:t>
-      </w:r>
-      <w:r>
-        <w:rPr>
-          <w:rFonts w:ascii="Consolas" w:hAnsi="Consolas" w:cs="Consolas"/>
-          <w:color w:val="2B91AF"/>
-          <w:sz w:val="19"/>
-          <w:szCs w:val="19"/>
-        </w:rPr>
-        <w:t>Regex</w:t>
-      </w:r>
-      <w:r>
-        <w:rPr>
-          <w:rFonts w:ascii="Consolas" w:hAnsi="Consolas" w:cs="Consolas"/>
-          <w:color w:val="000000"/>
-          <w:sz w:val="19"/>
-          <w:szCs w:val="19"/>
-        </w:rPr>
-        <w:t>(</w:t>
-      </w:r>
-      <w:r>
-        <w:rPr>
-          <w:rFonts w:ascii="Consolas" w:hAnsi="Consolas" w:cs="Consolas"/>
-          <w:color w:val="A31515"/>
-          <w:sz w:val="19"/>
-          <w:szCs w:val="19"/>
-        </w:rPr>
-        <w:t>"</w:t>
-      </w:r>
-      <w:r>
-        <w:rPr>
-          <w:rFonts w:ascii="Consolas" w:hAnsi="Consolas" w:cs="Consolas"/>
-          <w:color w:val="FFA500"/>
-          <w:sz w:val="19"/>
-          <w:szCs w:val="19"/>
-        </w:rPr>
-        <w:t>[</w:t>
-      </w:r>
-      <w:r>
-        <w:rPr>
-          <w:rFonts w:ascii="Consolas" w:hAnsi="Consolas" w:cs="Consolas"/>
-          <w:color w:val="A31515"/>
-          <w:sz w:val="19"/>
-          <w:szCs w:val="19"/>
-        </w:rPr>
-        <w:t>a</w:t>
-      </w:r>
-      <w:r>
-        <w:rPr>
-          <w:rFonts w:ascii="Consolas" w:hAnsi="Consolas" w:cs="Consolas"/>
-          <w:color w:val="FFA500"/>
-          <w:sz w:val="19"/>
-          <w:szCs w:val="19"/>
-        </w:rPr>
-        <w:t>-</w:t>
-      </w:r>
-      <w:r>
-        <w:rPr>
-          <w:rFonts w:ascii="Consolas" w:hAnsi="Consolas" w:cs="Consolas"/>
-          <w:color w:val="A31515"/>
-          <w:sz w:val="19"/>
-          <w:szCs w:val="19"/>
-        </w:rPr>
-        <w:t>z</w:t>
-      </w:r>
-      <w:r>
-        <w:rPr>
-          <w:rFonts w:ascii="Consolas" w:hAnsi="Consolas" w:cs="Consolas"/>
-          <w:color w:val="FFA500"/>
-          <w:sz w:val="19"/>
-          <w:szCs w:val="19"/>
-        </w:rPr>
-        <w:t>]</w:t>
-      </w:r>
-      <w:r>
-        <w:rPr>
-          <w:rFonts w:ascii="Consolas" w:hAnsi="Consolas" w:cs="Consolas"/>
-          <w:color w:val="A31515"/>
-          <w:sz w:val="19"/>
-          <w:szCs w:val="19"/>
-        </w:rPr>
-        <w:t>"</w:t>
-      </w:r>
-      <w:r>
-        <w:rPr>
-          <w:rFonts w:ascii="Consolas" w:hAnsi="Consolas" w:cs="Consolas"/>
-          <w:color w:val="000000"/>
-          <w:sz w:val="19"/>
-          <w:szCs w:val="19"/>
-        </w:rPr>
         <w:t>);</w:t>
       </w:r>
     </w:p>
@@ -2072,15 +2016,10 @@
       </w:r>
     </w:p>
     <w:p>
-      <w:proofErr w:type="spellStart"/>
-      <w:r>
-        <w:t>GhostDoc</w:t>
-      </w:r>
-      <w:proofErr w:type="spellEnd"/>
-      <w:r>
-        <w:t xml:space="preserve"> Community (free) for VS2017: </w:t>
-      </w:r>
-      <w:hyperlink r:id="rId12" w:history="1">
+      <w:r>
+        <w:t xml:space="preserve">GhostDoc Community (free) for VS2017: </w:t>
+      </w:r>
+      <w:hyperlink r:id="rId13" w:history="1">
         <w:r>
           <w:rPr>
             <w:rStyle w:val="Hyperlink"/>
@@ -2090,15 +2029,10 @@
       </w:hyperlink>
     </w:p>
     <w:p>
-      <w:proofErr w:type="spellStart"/>
-      <w:r>
-        <w:t>GhostDoc</w:t>
-      </w:r>
-      <w:proofErr w:type="spellEnd"/>
-      <w:r>
-        <w:t xml:space="preserve"> Pro/Enterprise/Community for VS2015: </w:t>
-      </w:r>
-      <w:hyperlink r:id="rId13" w:history="1">
+      <w:r>
+        <w:t xml:space="preserve">GhostDoc Pro/Enterprise/Community for VS2015: </w:t>
+      </w:r>
+      <w:hyperlink r:id="rId14" w:history="1">
         <w:r>
           <w:rPr>
             <w:rStyle w:val="Hyperlink"/>
@@ -2109,9 +2043,10 @@
     </w:p>
     <w:p>
       <w:r>
+        <w:lastRenderedPageBreak/>
         <w:t xml:space="preserve">Cost of Pro/Enterprise editions: </w:t>
       </w:r>
-      <w:hyperlink r:id="rId14" w:history="1">
+      <w:hyperlink r:id="rId15" w:history="1">
         <w:r>
           <w:rPr>
             <w:rStyle w:val="Hyperlink"/>
@@ -2127,7 +2062,7 @@
       <w:r>
         <w:t xml:space="preserve">different editions: </w:t>
       </w:r>
-      <w:hyperlink r:id="rId15" w:history="1">
+      <w:hyperlink r:id="rId16" w:anchor="features" w:history="1">
         <w:r>
           <w:rPr>
             <w:rStyle w:val="Hyperlink"/>
@@ -2176,7 +2111,7 @@
       <w:r>
         <w:t xml:space="preserve">starter tutorial: </w:t>
       </w:r>
-      <w:hyperlink r:id="rId16" w:history="1">
+      <w:hyperlink r:id="rId17" w:history="1">
         <w:r>
           <w:rPr>
             <w:rStyle w:val="Hyperlink"/>
@@ -2199,49 +2134,23 @@
           <w:sz w:val="40"/>
           <w:szCs w:val="40"/>
         </w:rPr>
-        <w:lastRenderedPageBreak/>
-        <w:t xml:space="preserve">Spelling Check Tool: </w:t>
-      </w:r>
-      <w:proofErr w:type="spellStart"/>
+        <w:t>Spelling Check Tool: ReSpeller</w:t>
+      </w:r>
       <w:r>
         <w:rPr>
           <w:sz w:val="40"/>
           <w:szCs w:val="40"/>
         </w:rPr>
-        <w:t>ReSpeller</w:t>
-      </w:r>
-      <w:proofErr w:type="spellEnd"/>
-      <w:r>
-        <w:rPr>
-          <w:sz w:val="40"/>
-          <w:szCs w:val="40"/>
-        </w:rPr>
         <w:t xml:space="preserve"> (free!)</w:t>
       </w:r>
     </w:p>
     <w:p>
       <w:r>
-        <w:t xml:space="preserve">If you don’t get </w:t>
-      </w:r>
-      <w:proofErr w:type="spellStart"/>
-      <w:r>
-        <w:t>GhostDoc’s</w:t>
-      </w:r>
-      <w:proofErr w:type="spellEnd"/>
-      <w:r>
-        <w:t xml:space="preserve"> paid versions and you want free spelling tools you can get it from the folks at IntelliJ who made </w:t>
-      </w:r>
-      <w:proofErr w:type="spellStart"/>
-      <w:r>
-        <w:t>ReSharper</w:t>
-      </w:r>
-      <w:proofErr w:type="spellEnd"/>
-      <w:r>
-        <w:t xml:space="preserve"> by downloading this: </w:t>
-      </w:r>
-    </w:p>
-    <w:p>
-      <w:hyperlink r:id="rId17" w:history="1">
+        <w:t xml:space="preserve">If you don’t get GhostDoc’s paid versions and you want free spelling tools you can get it from the folks at IntelliJ who made ReSharper by downloading this: </w:t>
+      </w:r>
+    </w:p>
+    <w:p>
+      <w:hyperlink r:id="rId18" w:history="1">
         <w:r>
           <w:rPr>
             <w:rStyle w:val="Hyperlink"/>
@@ -2251,21 +2160,14 @@
       </w:hyperlink>
     </w:p>
     <w:p/>
-    <w:p>
-      <w:proofErr w:type="spellStart"/>
-      <w:r>
-        <w:t>SonarQube</w:t>
-      </w:r>
-      <w:proofErr w:type="spellEnd"/>
-    </w:p>
     <w:p/>
     <w:sectPr>
-      <w:headerReference w:type="even" r:id="rId18"/>
-      <w:headerReference w:type="default" r:id="rId19"/>
-      <w:footerReference w:type="even" r:id="rId20"/>
-      <w:footerReference w:type="default" r:id="rId21"/>
-      <w:headerReference w:type="first" r:id="rId22"/>
-      <w:footerReference w:type="first" r:id="rId23"/>
+      <w:headerReference w:type="even" r:id="rId19"/>
+      <w:headerReference w:type="default" r:id="rId20"/>
+      <w:footerReference w:type="even" r:id="rId21"/>
+      <w:footerReference w:type="default" r:id="rId22"/>
+      <w:headerReference w:type="first" r:id="rId23"/>
+      <w:footerReference w:type="first" r:id="rId24"/>
       <w:pgSz w:w="12240" w:h="15840"/>
       <w:pgMar w:top="1440" w:right="1440" w:bottom="1440" w:left="1440" w:header="720" w:footer="720" w:gutter="0"/>
       <w:cols w:space="720"/>

</xml_diff>